<commit_message>
implemented delay, reading/sending json data and report updates
</commit_message>
<xml_diff>
--- a/Report.docx
+++ b/Report.docx
@@ -3,13 +3,244 @@
 <w:document xmlns:wpc="http://schemas.microsoft.com/office/word/2010/wordprocessingCanvas" xmlns:cx="http://schemas.microsoft.com/office/drawing/2014/chartex" xmlns:cx1="http://schemas.microsoft.com/office/drawing/2015/9/8/chartex" xmlns:cx2="http://schemas.microsoft.com/office/drawing/2015/10/21/chartex" xmlns:cx3="http://schemas.microsoft.com/office/drawing/2016/5/9/chartex" xmlns:cx4="http://schemas.microsoft.com/office/drawing/2016/5/10/chartex" xmlns:cx5="http://schemas.microsoft.com/office/drawing/2016/5/11/chartex" xmlns:cx6="http://schemas.microsoft.com/office/drawing/2016/5/12/chartex" xmlns:cx7="http://schemas.microsoft.com/office/drawing/2016/5/13/chartex" xmlns:cx8="http://schemas.microsoft.com/office/drawing/2016/5/14/chartex" xmlns:mc="http://schemas.openxmlformats.org/markup-compatibility/2006" xmlns:aink="http://schemas.microsoft.com/office/drawing/2016/ink" xmlns:am3d="http://schemas.microsoft.com/office/drawing/2017/model3d" xmlns:o="urn:schemas-microsoft-com:office:office" xmlns:r="http://schemas.openxmlformats.org/officeDocument/2006/relationships" xmlns:m="http://schemas.openxmlformats.org/officeDocument/2006/math" xmlns:v="urn:schemas-microsoft-com:vml" xmlns:wp14="http://schemas.microsoft.com/office/word/2010/wordprocessingDrawing" xmlns:wp="http://schemas.openxmlformats.org/drawingml/2006/wordprocessingDrawing" xmlns:w10="urn:schemas-microsoft-com:office:word" xmlns:w="http://schemas.openxmlformats.org/wordprocessingml/2006/main" xmlns:w14="http://schemas.microsoft.com/office/word/2010/wordml" xmlns:w15="http://schemas.microsoft.com/office/word/2012/wordml" xmlns:w16cex="http://schemas.microsoft.com/office/word/2018/wordml/cex" xmlns:w16cid="http://schemas.microsoft.com/office/word/2016/wordml/cid" xmlns:w16="http://schemas.microsoft.com/office/word/2018/wordml" xmlns:w16sdtdh="http://schemas.microsoft.com/office/word/2020/wordml/sdtdatahash" xmlns:w16se="http://schemas.microsoft.com/office/word/2015/wordml/symex" xmlns:wpg="http://schemas.microsoft.com/office/word/2010/wordprocessingGroup" xmlns:wpi="http://schemas.microsoft.com/office/word/2010/wordprocessingInk" xmlns:wne="http://schemas.microsoft.com/office/word/2006/wordml" xmlns:wps="http://schemas.microsoft.com/office/word/2010/wordprocessingShape" mc:Ignorable="w14 w15 w16se w16cid w16 w16cex w16sdtdh wp14">
   <w:body>
     <w:p>
-      <w:r>
+      <w:pPr>
+        <w:pStyle w:val="Title"/>
+      </w:pPr>
+      <w:proofErr w:type="spellStart"/>
+      <w:r>
+        <w:t>Mid</w:t>
+      </w:r>
+      <w:proofErr w:type="spellEnd"/>
+      <w:r>
+        <w:t xml:space="preserve"> Term </w:t>
+      </w:r>
+      <w:proofErr w:type="spellStart"/>
+      <w:r>
+        <w:t>Assignment</w:t>
+      </w:r>
+      <w:proofErr w:type="spellEnd"/>
+      <w:r>
+        <w:t xml:space="preserve"> </w:t>
+      </w:r>
+    </w:p>
+    <w:p>
+      <w:pPr>
+        <w:pStyle w:val="Subtitle"/>
+        <w:rPr>
+          <w:lang w:val="en-US"/>
+        </w:rPr>
+      </w:pPr>
+      <w:r>
+        <w:rPr>
+          <w:lang w:val="en-US"/>
+        </w:rPr>
+        <w:t xml:space="preserve">Computer Networks 2022 – </w:t>
+      </w:r>
+      <w:r>
+        <w:rPr>
+          <w:lang w:val="en-US"/>
+        </w:rPr>
+        <w:t>Johanna Catharina Smit (12220070)</w:t>
+      </w:r>
+    </w:p>
+    <w:p>
+      <w:pPr>
+        <w:rPr>
+          <w:lang w:val="en-US"/>
+        </w:rPr>
+      </w:pPr>
+    </w:p>
+    <w:p>
+      <w:pPr>
+        <w:pStyle w:val="Heading1"/>
+        <w:rPr>
+          <w:lang w:val="en-US"/>
+        </w:rPr>
+      </w:pPr>
+      <w:r>
+        <w:rPr>
+          <w:lang w:val="en-US"/>
+        </w:rPr>
+        <w:t>Goal</w:t>
+      </w:r>
+    </w:p>
+    <w:p>
+      <w:pPr>
+        <w:rPr>
+          <w:lang w:val="en-US"/>
+        </w:rPr>
+      </w:pPr>
+      <w:r>
+        <w:rPr>
+          <w:lang w:val="en-US"/>
+        </w:rPr>
+        <w:t>My goal is t</w:t>
+      </w:r>
+      <w:r>
+        <w:rPr>
+          <w:lang w:val="en-US"/>
+        </w:rPr>
+        <w:t>o implement a UDP socket program with the Python language. I am going to write a listening server program, and a client program that will send ping sensor data messages to this targeted server. The program will contain the necessary error handling.</w:t>
+      </w:r>
+    </w:p>
+    <w:p>
+      <w:pPr>
+        <w:pStyle w:val="Heading1"/>
+        <w:rPr>
+          <w:lang w:val="en-US"/>
+        </w:rPr>
+      </w:pPr>
+      <w:r>
+        <w:rPr>
+          <w:lang w:val="en-US"/>
+        </w:rPr>
+        <w:t>Tools</w:t>
+      </w:r>
+    </w:p>
+    <w:p>
+      <w:pPr>
+        <w:rPr>
+          <w:lang w:val="en-US"/>
+        </w:rPr>
+      </w:pPr>
+      <w:r>
+        <w:rPr>
+          <w:lang w:val="en-US"/>
+        </w:rPr>
+        <w:t xml:space="preserve">When it comes to the IDE, I will use Visual Studio Code . For version control I will use a GitHub repository. </w:t>
+      </w:r>
+    </w:p>
+    <w:p>
+      <w:pPr>
+        <w:pStyle w:val="Heading1"/>
+        <w:rPr>
+          <w:lang w:val="en-US"/>
+        </w:rPr>
+      </w:pPr>
+      <w:r>
+        <w:rPr>
+          <w:lang w:val="en-US"/>
+        </w:rPr>
+        <w:t>Steps</w:t>
+      </w:r>
+    </w:p>
+    <w:p>
+      <w:pPr>
+        <w:rPr>
+          <w:lang w:val="en-US"/>
+        </w:rPr>
+      </w:pPr>
+      <w:r>
+        <w:rPr>
+          <w:lang w:val="en-US"/>
+        </w:rPr>
+        <w:t xml:space="preserve">I will implement the different functionalities </w:t>
+      </w:r>
+      <w:r>
+        <w:rPr>
+          <w:lang w:val="en-US"/>
+        </w:rPr>
+        <w:t>in order of</w:t>
+      </w:r>
+      <w:r>
+        <w:rPr>
+          <w:lang w:val="en-US"/>
+        </w:rPr>
+        <w:t xml:space="preserve"> the given requirements. For each of these functionalities I will share screenshots and some information about how I approached this</w:t>
+      </w:r>
+      <w:r>
+        <w:rPr>
+          <w:lang w:val="en-US"/>
+        </w:rPr>
+        <w:t xml:space="preserve"> in the form of different steps</w:t>
+      </w:r>
+      <w:r>
+        <w:rPr>
+          <w:lang w:val="en-US"/>
+        </w:rPr>
+        <w:t>.</w:t>
+      </w:r>
+    </w:p>
+    <w:p>
+      <w:pPr>
+        <w:rPr>
+          <w:lang w:val="en-US"/>
+        </w:rPr>
+      </w:pPr>
+    </w:p>
+    <w:p>
+      <w:pPr>
+        <w:pStyle w:val="Heading2"/>
+        <w:rPr>
+          <w:lang w:val="en-US"/>
+        </w:rPr>
+      </w:pPr>
+      <w:r>
+        <w:rPr>
+          <w:lang w:val="en-US"/>
+        </w:rPr>
+        <w:t xml:space="preserve">Step 1: </w:t>
+      </w:r>
+      <w:r>
+        <w:rPr>
+          <w:lang w:val="en-US"/>
+        </w:rPr>
+        <w:t>Y</w:t>
+      </w:r>
+      <w:r>
+        <w:rPr>
+          <w:lang w:val="en-US"/>
+        </w:rPr>
+        <w:t>our client will send a simple ping message to a server and receive a corresponding pong message back from the server.</w:t>
+      </w:r>
+    </w:p>
+    <w:p>
+      <w:pPr>
+        <w:rPr>
+          <w:lang w:val="en-US"/>
+        </w:rPr>
+      </w:pPr>
+      <w:r>
+        <w:rPr>
+          <w:lang w:val="en-US"/>
+        </w:rPr>
+        <w:t xml:space="preserve">Using the given practical/lecture material, I tried to understand the code and write a separate server and client program. </w:t>
+      </w:r>
+    </w:p>
+    <w:p>
+      <w:pPr>
+        <w:rPr>
+          <w:lang w:val="en-US"/>
+        </w:rPr>
+      </w:pPr>
+    </w:p>
+    <w:p>
+      <w:pPr>
+        <w:rPr>
+          <w:rStyle w:val="IntenseEmphasis"/>
+          <w:lang w:val="en-US"/>
+        </w:rPr>
+      </w:pPr>
+      <w:r>
+        <w:rPr>
+          <w:rStyle w:val="IntenseEmphasis"/>
+        </w:rPr>
+        <w:t>Server side</w:t>
+      </w:r>
+    </w:p>
+    <w:p>
+      <w:pPr>
         <w:rPr>
           <w:noProof/>
         </w:rPr>
+      </w:pPr>
+      <w:r>
+        <w:rPr>
+          <w:noProof/>
+        </w:rPr>
         <w:drawing>
-          <wp:inline distT="0" distB="0" distL="0" distR="0" wp14:anchorId="20D6901F" wp14:editId="5D81EC10">
-            <wp:extent cx="5760720" cy="3111500"/>
+          <wp:inline distT="0" distB="0" distL="0" distR="0" wp14:anchorId="2ED762B0" wp14:editId="17F1C5D8">
+            <wp:extent cx="3572448" cy="2878372"/>
             <wp:effectExtent l="0" t="0" r="0" b="0"/>
             <wp:docPr id="1" name="Picture 1"/>
             <wp:cNvGraphicFramePr>
@@ -22,20 +253,27 @@
                     <pic:cNvPr id="1" name=""/>
                     <pic:cNvPicPr/>
                   </pic:nvPicPr>
-                  <pic:blipFill>
+                  <pic:blipFill rotWithShape="1">
                     <a:blip r:embed="rId4"/>
-                    <a:stretch>
-                      <a:fillRect/>
-                    </a:stretch>
+                    <a:srcRect b="5879"/>
+                    <a:stretch/>
                   </pic:blipFill>
-                  <pic:spPr>
+                  <pic:spPr bwMode="auto">
                     <a:xfrm>
                       <a:off x="0" y="0"/>
-                      <a:ext cx="5760720" cy="3111500"/>
+                      <a:ext cx="3582223" cy="2886248"/>
                     </a:xfrm>
                     <a:prstGeom prst="rect">
                       <a:avLst/>
                     </a:prstGeom>
+                    <a:ln>
+                      <a:noFill/>
+                    </a:ln>
+                    <a:extLst>
+                      <a:ext uri="{53640926-AAD7-44D8-BBD7-CCE9431645EC}">
+                        <a14:shadowObscured xmlns:a14="http://schemas.microsoft.com/office/drawing/2010/main"/>
+                      </a:ext>
+                    </a:extLst>
                   </pic:spPr>
                 </pic:pic>
               </a:graphicData>
@@ -45,15 +283,118 @@
       </w:r>
     </w:p>
     <w:p>
+      <w:pPr>
+        <w:rPr>
+          <w:lang w:val="en-US"/>
+        </w:rPr>
+      </w:pPr>
+      <w:r>
+        <w:rPr>
+          <w:lang w:val="en-US"/>
+        </w:rPr>
+        <w:t xml:space="preserve">First the socket is created using the Python socket library. Upon creation we need to specify two parameters: family address and type of socket. In this case we use Internet Protocol v4 addresses to </w:t>
+      </w:r>
+      <w:r>
+        <w:rPr>
+          <w:lang w:val="en-US"/>
+        </w:rPr>
+        <w:lastRenderedPageBreak/>
+        <w:t xml:space="preserve">communicate, so we specify “AF_INET” for family address. Because we want to use UDP and work with datagrams, we specify “SOCK_DGRAM” for type of socket. To make the address complete we have to bind a port number to the socket. Here I used 12300. </w:t>
+      </w:r>
+      <w:r>
+        <w:rPr>
+          <w:lang w:val="en-US"/>
+        </w:rPr>
+        <w:t xml:space="preserve">The server receives the message alongside the address of the client with the </w:t>
+      </w:r>
+      <w:proofErr w:type="spellStart"/>
+      <w:r>
+        <w:rPr>
+          <w:lang w:val="en-US"/>
+        </w:rPr>
+        <w:t>recvfrom</w:t>
+      </w:r>
+      <w:proofErr w:type="spellEnd"/>
+      <w:r>
+        <w:rPr>
+          <w:lang w:val="en-US"/>
+        </w:rPr>
+        <w:t xml:space="preserve">() method, </w:t>
+      </w:r>
+      <w:r>
+        <w:rPr>
+          <w:lang w:val="en-US"/>
+        </w:rPr>
+        <w:t>with a buffer size of 2048.</w:t>
+      </w:r>
+      <w:r>
+        <w:rPr>
+          <w:lang w:val="en-US"/>
+        </w:rPr>
+        <w:t xml:space="preserve"> The server prints this message and sends a message back to the client with the </w:t>
+      </w:r>
+      <w:proofErr w:type="spellStart"/>
+      <w:r>
+        <w:rPr>
+          <w:lang w:val="en-US"/>
+        </w:rPr>
+        <w:t>sendto</w:t>
+      </w:r>
+      <w:proofErr w:type="spellEnd"/>
+      <w:r>
+        <w:rPr>
+          <w:lang w:val="en-US"/>
+        </w:rPr>
+        <w:t xml:space="preserve">() method, </w:t>
+      </w:r>
+      <w:r>
+        <w:rPr>
+          <w:lang w:val="en-US"/>
+        </w:rPr>
+        <w:t>specifying</w:t>
+      </w:r>
+      <w:r>
+        <w:rPr>
+          <w:lang w:val="en-US"/>
+        </w:rPr>
+        <w:t xml:space="preserve"> the stored address of the client.</w:t>
+      </w:r>
+    </w:p>
+    <w:p>
+      <w:pPr>
+        <w:rPr>
+          <w:lang w:val="en-US"/>
+        </w:rPr>
+      </w:pPr>
+    </w:p>
+    <w:p>
+      <w:pPr>
+        <w:rPr>
+          <w:rStyle w:val="IntenseEmphasis"/>
+        </w:rPr>
+      </w:pPr>
+      <w:r>
+        <w:rPr>
+          <w:rStyle w:val="IntenseEmphasis"/>
+        </w:rPr>
+        <w:t>Client side</w:t>
+      </w:r>
+    </w:p>
+    <w:p>
+      <w:pPr>
+        <w:rPr>
+          <w:rStyle w:val="IntenseEmphasis"/>
+        </w:rPr>
+      </w:pPr>
       <w:r>
         <w:rPr>
           <w:noProof/>
         </w:rPr>
         <w:drawing>
-          <wp:inline distT="0" distB="0" distL="0" distR="0" wp14:anchorId="4734F1DA" wp14:editId="7BA583E5">
-            <wp:extent cx="5760720" cy="560070"/>
+          <wp:inline distT="0" distB="0" distL="0" distR="0" wp14:anchorId="73EBC48E" wp14:editId="029C0EEB">
+            <wp:extent cx="3474720" cy="2210385"/>
             <wp:effectExtent l="0" t="0" r="0" b="0"/>
-            <wp:docPr id="2" name="Picture 2"/>
+            <wp:docPr id="3" name="Picture 3"/>
             <wp:cNvGraphicFramePr>
               <a:graphicFrameLocks xmlns:a="http://schemas.openxmlformats.org/drawingml/2006/main" noChangeAspect="1"/>
             </wp:cNvGraphicFramePr>
@@ -73,7 +414,7 @@
                   <pic:spPr>
                     <a:xfrm>
                       <a:off x="0" y="0"/>
-                      <a:ext cx="5760720" cy="560070"/>
+                      <a:ext cx="3477649" cy="2212248"/>
                     </a:xfrm>
                     <a:prstGeom prst="rect">
                       <a:avLst/>
@@ -84,6 +425,740 @@
             </a:graphic>
           </wp:inline>
         </w:drawing>
+      </w:r>
+    </w:p>
+    <w:p>
+      <w:pPr>
+        <w:rPr>
+          <w:lang w:val="en-US"/>
+        </w:rPr>
+      </w:pPr>
+      <w:r>
+        <w:rPr>
+          <w:lang w:val="en-US"/>
+        </w:rPr>
+        <w:t>The client side is pretty similar. First the UDP socket is created, a message is send into the socket and then a reply is read and printed.</w:t>
+      </w:r>
+    </w:p>
+    <w:p>
+      <w:pPr>
+        <w:rPr>
+          <w:lang w:val="en-US"/>
+        </w:rPr>
+      </w:pPr>
+    </w:p>
+    <w:p>
+      <w:pPr>
+        <w:rPr>
+          <w:rStyle w:val="IntenseEmphasis"/>
+        </w:rPr>
+      </w:pPr>
+      <w:proofErr w:type="spellStart"/>
+      <w:r>
+        <w:rPr>
+          <w:rStyle w:val="IntenseEmphasis"/>
+        </w:rPr>
+        <w:t>Result</w:t>
+      </w:r>
+      <w:proofErr w:type="spellEnd"/>
+    </w:p>
+    <w:p>
+      <w:pPr>
+        <w:rPr>
+          <w:lang w:val="en-US"/>
+        </w:rPr>
+      </w:pPr>
+      <w:r>
+        <w:rPr>
+          <w:lang w:val="en-US"/>
+        </w:rPr>
+        <w:t>Running</w:t>
+      </w:r>
+      <w:r>
+        <w:rPr>
+          <w:lang w:val="en-US"/>
+        </w:rPr>
+        <w:t xml:space="preserve"> </w:t>
+      </w:r>
+      <w:r>
+        <w:rPr>
+          <w:lang w:val="en-US"/>
+        </w:rPr>
+        <w:t>the client program and the server program in two terminals, with the following result:</w:t>
+      </w:r>
+      <w:r>
+        <w:rPr>
+          <w:noProof/>
+        </w:rPr>
+        <w:drawing>
+          <wp:inline distT="0" distB="0" distL="0" distR="0" wp14:anchorId="1F185C16" wp14:editId="2AF8DB74">
+            <wp:extent cx="5760720" cy="732155"/>
+            <wp:effectExtent l="0" t="0" r="0" b="0"/>
+            <wp:docPr id="4" name="Picture 4"/>
+            <wp:cNvGraphicFramePr>
+              <a:graphicFrameLocks xmlns:a="http://schemas.openxmlformats.org/drawingml/2006/main" noChangeAspect="1"/>
+            </wp:cNvGraphicFramePr>
+            <a:graphic xmlns:a="http://schemas.openxmlformats.org/drawingml/2006/main">
+              <a:graphicData uri="http://schemas.openxmlformats.org/drawingml/2006/picture">
+                <pic:pic xmlns:pic="http://schemas.openxmlformats.org/drawingml/2006/picture">
+                  <pic:nvPicPr>
+                    <pic:cNvPr id="1" name=""/>
+                    <pic:cNvPicPr/>
+                  </pic:nvPicPr>
+                  <pic:blipFill>
+                    <a:blip r:embed="rId6"/>
+                    <a:stretch>
+                      <a:fillRect/>
+                    </a:stretch>
+                  </pic:blipFill>
+                  <pic:spPr>
+                    <a:xfrm>
+                      <a:off x="0" y="0"/>
+                      <a:ext cx="5760720" cy="732155"/>
+                    </a:xfrm>
+                    <a:prstGeom prst="rect">
+                      <a:avLst/>
+                    </a:prstGeom>
+                  </pic:spPr>
+                </pic:pic>
+              </a:graphicData>
+            </a:graphic>
+          </wp:inline>
+        </w:drawing>
+      </w:r>
+    </w:p>
+    <w:p>
+      <w:pPr>
+        <w:rPr>
+          <w:lang w:val="en-US"/>
+        </w:rPr>
+      </w:pPr>
+      <w:r>
+        <w:rPr>
+          <w:noProof/>
+        </w:rPr>
+        <w:drawing>
+          <wp:inline distT="0" distB="0" distL="0" distR="0" wp14:anchorId="7352C9C9" wp14:editId="34418129">
+            <wp:extent cx="5760720" cy="675005"/>
+            <wp:effectExtent l="0" t="0" r="0" b="0"/>
+            <wp:docPr id="5" name="Picture 5"/>
+            <wp:cNvGraphicFramePr>
+              <a:graphicFrameLocks xmlns:a="http://schemas.openxmlformats.org/drawingml/2006/main" noChangeAspect="1"/>
+            </wp:cNvGraphicFramePr>
+            <a:graphic xmlns:a="http://schemas.openxmlformats.org/drawingml/2006/main">
+              <a:graphicData uri="http://schemas.openxmlformats.org/drawingml/2006/picture">
+                <pic:pic xmlns:pic="http://schemas.openxmlformats.org/drawingml/2006/picture">
+                  <pic:nvPicPr>
+                    <pic:cNvPr id="1" name=""/>
+                    <pic:cNvPicPr/>
+                  </pic:nvPicPr>
+                  <pic:blipFill>
+                    <a:blip r:embed="rId7"/>
+                    <a:stretch>
+                      <a:fillRect/>
+                    </a:stretch>
+                  </pic:blipFill>
+                  <pic:spPr>
+                    <a:xfrm>
+                      <a:off x="0" y="0"/>
+                      <a:ext cx="5760720" cy="675005"/>
+                    </a:xfrm>
+                    <a:prstGeom prst="rect">
+                      <a:avLst/>
+                    </a:prstGeom>
+                  </pic:spPr>
+                </pic:pic>
+              </a:graphicData>
+            </a:graphic>
+          </wp:inline>
+        </w:drawing>
+      </w:r>
+    </w:p>
+    <w:p>
+      <w:pPr>
+        <w:rPr>
+          <w:lang w:val="en-US"/>
+        </w:rPr>
+      </w:pPr>
+    </w:p>
+    <w:p>
+      <w:pPr>
+        <w:pStyle w:val="Heading2"/>
+        <w:rPr>
+          <w:lang w:val="en-US"/>
+        </w:rPr>
+      </w:pPr>
+      <w:r>
+        <w:rPr>
+          <w:lang w:val="en-US"/>
+        </w:rPr>
+        <w:t xml:space="preserve">Step </w:t>
+      </w:r>
+      <w:r>
+        <w:rPr>
+          <w:lang w:val="en-US"/>
+        </w:rPr>
+        <w:t>2</w:t>
+      </w:r>
+      <w:r>
+        <w:rPr>
+          <w:lang w:val="en-US"/>
+        </w:rPr>
+        <w:t xml:space="preserve">: </w:t>
+      </w:r>
+      <w:r>
+        <w:rPr>
+          <w:lang w:val="en-US"/>
+        </w:rPr>
+        <w:t>Y</w:t>
+      </w:r>
+      <w:r>
+        <w:rPr>
+          <w:lang w:val="en-US"/>
+        </w:rPr>
+        <w:t>our client will determine the delay between when the client sent the ping message and received the pong message. This delay is called the Round Trip Time (RTT).</w:t>
+      </w:r>
+    </w:p>
+    <w:p>
+      <w:pPr>
+        <w:rPr>
+          <w:lang w:val="en-US"/>
+        </w:rPr>
+      </w:pPr>
+      <w:r>
+        <w:rPr>
+          <w:lang w:val="en-US"/>
+        </w:rPr>
+        <w:t>For this I used the time function from the time module. This function gives back the current system time</w:t>
+      </w:r>
+      <w:r>
+        <w:rPr>
+          <w:lang w:val="en-US"/>
+        </w:rPr>
+        <w:t xml:space="preserve">, or more specific </w:t>
+      </w:r>
+      <w:r>
+        <w:rPr>
+          <w:lang w:val="en-US"/>
+        </w:rPr>
+        <w:t xml:space="preserve">the elapsed seconds since </w:t>
+      </w:r>
+      <w:r>
+        <w:rPr>
+          <w:lang w:val="en-US"/>
+        </w:rPr>
+        <w:t xml:space="preserve">the point where times starts (epoch). I store this value in “start” before sending out the data, and a second value after receiving the data in “end”. Subtracting “start” from “end” will give us the delay in seconds. To convert this to </w:t>
+      </w:r>
+      <w:proofErr w:type="spellStart"/>
+      <w:r>
+        <w:rPr>
+          <w:lang w:val="en-US"/>
+        </w:rPr>
+        <w:t>ms</w:t>
+      </w:r>
+      <w:proofErr w:type="spellEnd"/>
+      <w:r>
+        <w:rPr>
+          <w:lang w:val="en-US"/>
+        </w:rPr>
+        <w:t xml:space="preserve"> I multiplied this value with 1000 and using round() to keep it uncluttered and print it with only 3 decimals. </w:t>
+      </w:r>
+    </w:p>
+    <w:p>
+      <w:pPr>
+        <w:rPr>
+          <w:lang w:val="en-US"/>
+        </w:rPr>
+      </w:pPr>
+      <w:r>
+        <w:rPr>
+          <w:noProof/>
+        </w:rPr>
+        <w:lastRenderedPageBreak/>
+        <w:drawing>
+          <wp:inline distT="0" distB="0" distL="0" distR="0" wp14:anchorId="6A23AF28" wp14:editId="53C3F0CA">
+            <wp:extent cx="3398339" cy="2838893"/>
+            <wp:effectExtent l="0" t="0" r="0" b="0"/>
+            <wp:docPr id="9" name="Picture 9"/>
+            <wp:cNvGraphicFramePr>
+              <a:graphicFrameLocks xmlns:a="http://schemas.openxmlformats.org/drawingml/2006/main" noChangeAspect="1"/>
+            </wp:cNvGraphicFramePr>
+            <a:graphic xmlns:a="http://schemas.openxmlformats.org/drawingml/2006/main">
+              <a:graphicData uri="http://schemas.openxmlformats.org/drawingml/2006/picture">
+                <pic:pic xmlns:pic="http://schemas.openxmlformats.org/drawingml/2006/picture">
+                  <pic:nvPicPr>
+                    <pic:cNvPr id="1" name=""/>
+                    <pic:cNvPicPr/>
+                  </pic:nvPicPr>
+                  <pic:blipFill>
+                    <a:blip r:embed="rId8"/>
+                    <a:stretch>
+                      <a:fillRect/>
+                    </a:stretch>
+                  </pic:blipFill>
+                  <pic:spPr>
+                    <a:xfrm>
+                      <a:off x="0" y="0"/>
+                      <a:ext cx="3418629" cy="2855843"/>
+                    </a:xfrm>
+                    <a:prstGeom prst="rect">
+                      <a:avLst/>
+                    </a:prstGeom>
+                  </pic:spPr>
+                </pic:pic>
+              </a:graphicData>
+            </a:graphic>
+          </wp:inline>
+        </w:drawing>
+      </w:r>
+    </w:p>
+    <w:p>
+      <w:pPr>
+        <w:rPr>
+          <w:lang w:val="en-US"/>
+        </w:rPr>
+      </w:pPr>
+    </w:p>
+    <w:p>
+      <w:pPr>
+        <w:rPr>
+          <w:lang w:val="en-US"/>
+        </w:rPr>
+      </w:pPr>
+      <w:r>
+        <w:rPr>
+          <w:lang w:val="en-US"/>
+        </w:rPr>
+        <w:t>With the following result:</w:t>
+      </w:r>
+    </w:p>
+    <w:p>
+      <w:pPr>
+        <w:rPr>
+          <w:lang w:val="en-US"/>
+        </w:rPr>
+      </w:pPr>
+      <w:r>
+        <w:rPr>
+          <w:noProof/>
+        </w:rPr>
+        <w:drawing>
+          <wp:inline distT="0" distB="0" distL="0" distR="0" wp14:anchorId="2421CC41" wp14:editId="37B25AD0">
+            <wp:extent cx="4114800" cy="1467304"/>
+            <wp:effectExtent l="0" t="0" r="0" b="0"/>
+            <wp:docPr id="6" name="Picture 6"/>
+            <wp:cNvGraphicFramePr>
+              <a:graphicFrameLocks xmlns:a="http://schemas.openxmlformats.org/drawingml/2006/main" noChangeAspect="1"/>
+            </wp:cNvGraphicFramePr>
+            <a:graphic xmlns:a="http://schemas.openxmlformats.org/drawingml/2006/main">
+              <a:graphicData uri="http://schemas.openxmlformats.org/drawingml/2006/picture">
+                <pic:pic xmlns:pic="http://schemas.openxmlformats.org/drawingml/2006/picture">
+                  <pic:nvPicPr>
+                    <pic:cNvPr id="1" name=""/>
+                    <pic:cNvPicPr/>
+                  </pic:nvPicPr>
+                  <pic:blipFill>
+                    <a:blip r:embed="rId9"/>
+                    <a:stretch>
+                      <a:fillRect/>
+                    </a:stretch>
+                  </pic:blipFill>
+                  <pic:spPr>
+                    <a:xfrm>
+                      <a:off x="0" y="0"/>
+                      <a:ext cx="4139573" cy="1476138"/>
+                    </a:xfrm>
+                    <a:prstGeom prst="rect">
+                      <a:avLst/>
+                    </a:prstGeom>
+                  </pic:spPr>
+                </pic:pic>
+              </a:graphicData>
+            </a:graphic>
+          </wp:inline>
+        </w:drawing>
+      </w:r>
+    </w:p>
+    <w:p>
+      <w:pPr>
+        <w:rPr>
+          <w:lang w:val="en-US"/>
+        </w:rPr>
+      </w:pPr>
+    </w:p>
+    <w:p>
+      <w:pPr>
+        <w:pStyle w:val="Heading2"/>
+        <w:rPr>
+          <w:lang w:val="en-US"/>
+        </w:rPr>
+      </w:pPr>
+      <w:r>
+        <w:rPr>
+          <w:lang w:val="en-US"/>
+        </w:rPr>
+        <w:t xml:space="preserve">Step </w:t>
+      </w:r>
+      <w:r>
+        <w:rPr>
+          <w:lang w:val="en-US"/>
+        </w:rPr>
+        <w:t>3</w:t>
+      </w:r>
+      <w:r>
+        <w:rPr>
+          <w:lang w:val="en-US"/>
+        </w:rPr>
+        <w:t xml:space="preserve">: </w:t>
+      </w:r>
+      <w:r>
+        <w:rPr>
+          <w:lang w:val="en-US"/>
+        </w:rPr>
+        <w:t xml:space="preserve">Your client will input the enclosed wheel rotation sensor data from an </w:t>
+      </w:r>
+      <w:r>
+        <w:rPr>
+          <w:lang w:val="en-US"/>
+        </w:rPr>
+        <w:t>json</w:t>
+      </w:r>
+      <w:r>
+        <w:rPr>
+          <w:lang w:val="en-US"/>
+        </w:rPr>
+        <w:t xml:space="preserve"> file for a specific day.</w:t>
+      </w:r>
+    </w:p>
+    <w:p>
+      <w:pPr>
+        <w:rPr>
+          <w:lang w:val="en-US"/>
+        </w:rPr>
+      </w:pPr>
+      <w:r>
+        <w:rPr>
+          <w:lang w:val="en-US"/>
+        </w:rPr>
+        <w:t xml:space="preserve">First I just want to be able to read the json file and print the corresponding sensor data from a specific day.  I tried to realize this with the following code: </w:t>
+      </w:r>
+    </w:p>
+    <w:p>
+      <w:pPr>
+        <w:rPr>
+          <w:lang w:val="en-US"/>
+        </w:rPr>
+      </w:pPr>
+      <w:r>
+        <w:rPr>
+          <w:noProof/>
+        </w:rPr>
+        <w:drawing>
+          <wp:inline distT="0" distB="0" distL="0" distR="0" wp14:anchorId="63F327BC" wp14:editId="3C5E1A4B">
+            <wp:extent cx="3228975" cy="1387055"/>
+            <wp:effectExtent l="0" t="0" r="0" b="3810"/>
+            <wp:docPr id="13" name="Picture 13"/>
+            <wp:cNvGraphicFramePr>
+              <a:graphicFrameLocks xmlns:a="http://schemas.openxmlformats.org/drawingml/2006/main" noChangeAspect="1"/>
+            </wp:cNvGraphicFramePr>
+            <a:graphic xmlns:a="http://schemas.openxmlformats.org/drawingml/2006/main">
+              <a:graphicData uri="http://schemas.openxmlformats.org/drawingml/2006/picture">
+                <pic:pic xmlns:pic="http://schemas.openxmlformats.org/drawingml/2006/picture">
+                  <pic:nvPicPr>
+                    <pic:cNvPr id="1" name=""/>
+                    <pic:cNvPicPr/>
+                  </pic:nvPicPr>
+                  <pic:blipFill>
+                    <a:blip r:embed="rId10"/>
+                    <a:stretch>
+                      <a:fillRect/>
+                    </a:stretch>
+                  </pic:blipFill>
+                  <pic:spPr>
+                    <a:xfrm>
+                      <a:off x="0" y="0"/>
+                      <a:ext cx="3237324" cy="1390642"/>
+                    </a:xfrm>
+                    <a:prstGeom prst="rect">
+                      <a:avLst/>
+                    </a:prstGeom>
+                  </pic:spPr>
+                </pic:pic>
+              </a:graphicData>
+            </a:graphic>
+          </wp:inline>
+        </w:drawing>
+      </w:r>
+    </w:p>
+    <w:p>
+      <w:pPr>
+        <w:rPr>
+          <w:lang w:val="en-US"/>
+        </w:rPr>
+      </w:pPr>
+      <w:r>
+        <w:rPr>
+          <w:lang w:val="en-US"/>
+        </w:rPr>
+        <w:t>The client program will take a date as user input and compare this with the</w:t>
+      </w:r>
+      <w:r>
+        <w:rPr>
+          <w:lang w:val="en-US"/>
+        </w:rPr>
+        <w:t xml:space="preserve"> date of the</w:t>
+      </w:r>
+      <w:r>
+        <w:rPr>
+          <w:lang w:val="en-US"/>
+        </w:rPr>
+        <w:t xml:space="preserve"> items of the json file to get the corresponding wheel rotation sensor data</w:t>
+      </w:r>
+      <w:r>
+        <w:rPr>
+          <w:lang w:val="en-US"/>
+        </w:rPr>
+        <w:t xml:space="preserve"> of that day.</w:t>
+      </w:r>
+      <w:r>
+        <w:rPr>
+          <w:lang w:val="en-US"/>
+        </w:rPr>
+        <w:t xml:space="preserve"> </w:t>
+      </w:r>
+      <w:r>
+        <w:rPr>
+          <w:lang w:val="en-US"/>
+        </w:rPr>
+        <w:t xml:space="preserve">I use the “with” statement to open the json file for correct release of the used resources. Because the format of the json file wasn’t completely right(single quotes, no quotes), I use the “replace()” statement to fix these issues without having to change anything from the real json file. I will adjust some of these values in a later </w:t>
+      </w:r>
+      <w:r>
+        <w:rPr>
+          <w:lang w:val="en-US"/>
+        </w:rPr>
+        <w:lastRenderedPageBreak/>
+        <w:t xml:space="preserve">step. For now I only want to print the data, so I implement this by using a for loop to go over all the data and </w:t>
+      </w:r>
+      <w:r>
+        <w:rPr>
+          <w:lang w:val="en-US"/>
+        </w:rPr>
+        <w:t>find the right day data to print</w:t>
+      </w:r>
+      <w:r>
+        <w:rPr>
+          <w:lang w:val="en-US"/>
+        </w:rPr>
+        <w:t xml:space="preserve">. </w:t>
+      </w:r>
+      <w:r>
+        <w:rPr>
+          <w:lang w:val="en-US"/>
+        </w:rPr>
+        <w:t xml:space="preserve">To make the data organized I use the </w:t>
+      </w:r>
+      <w:proofErr w:type="spellStart"/>
+      <w:r>
+        <w:rPr>
+          <w:lang w:val="en-US"/>
+        </w:rPr>
+        <w:t>json.dumps</w:t>
+      </w:r>
+      <w:proofErr w:type="spellEnd"/>
+      <w:r>
+        <w:rPr>
+          <w:lang w:val="en-US"/>
+        </w:rPr>
+        <w:t>() function with an indent of 5(start line of text after 5 spaces). Running this results in:</w:t>
+      </w:r>
+    </w:p>
+    <w:p>
+      <w:pPr>
+        <w:rPr>
+          <w:lang w:val="en-US"/>
+        </w:rPr>
+      </w:pPr>
+      <w:r>
+        <w:rPr>
+          <w:noProof/>
+        </w:rPr>
+        <w:drawing>
+          <wp:inline distT="0" distB="0" distL="0" distR="0" wp14:anchorId="730B5E0D" wp14:editId="458E9F51">
+            <wp:extent cx="4549933" cy="3615070"/>
+            <wp:effectExtent l="0" t="0" r="3175" b="4445"/>
+            <wp:docPr id="11" name="Picture 11"/>
+            <wp:cNvGraphicFramePr>
+              <a:graphicFrameLocks xmlns:a="http://schemas.openxmlformats.org/drawingml/2006/main" noChangeAspect="1"/>
+            </wp:cNvGraphicFramePr>
+            <a:graphic xmlns:a="http://schemas.openxmlformats.org/drawingml/2006/main">
+              <a:graphicData uri="http://schemas.openxmlformats.org/drawingml/2006/picture">
+                <pic:pic xmlns:pic="http://schemas.openxmlformats.org/drawingml/2006/picture">
+                  <pic:nvPicPr>
+                    <pic:cNvPr id="1" name=""/>
+                    <pic:cNvPicPr/>
+                  </pic:nvPicPr>
+                  <pic:blipFill>
+                    <a:blip r:embed="rId11"/>
+                    <a:stretch>
+                      <a:fillRect/>
+                    </a:stretch>
+                  </pic:blipFill>
+                  <pic:spPr>
+                    <a:xfrm>
+                      <a:off x="0" y="0"/>
+                      <a:ext cx="4557893" cy="3621395"/>
+                    </a:xfrm>
+                    <a:prstGeom prst="rect">
+                      <a:avLst/>
+                    </a:prstGeom>
+                  </pic:spPr>
+                </pic:pic>
+              </a:graphicData>
+            </a:graphic>
+          </wp:inline>
+        </w:drawing>
+      </w:r>
+    </w:p>
+    <w:p>
+      <w:pPr>
+        <w:rPr>
+          <w:lang w:val="en-US"/>
+        </w:rPr>
+      </w:pPr>
+    </w:p>
+    <w:p>
+      <w:pPr>
+        <w:pStyle w:val="Heading2"/>
+        <w:rPr>
+          <w:lang w:val="en-US"/>
+        </w:rPr>
+      </w:pPr>
+      <w:r>
+        <w:rPr>
+          <w:lang w:val="en-US"/>
+        </w:rPr>
+        <w:t xml:space="preserve">Step </w:t>
+      </w:r>
+      <w:r>
+        <w:rPr>
+          <w:lang w:val="en-US"/>
+        </w:rPr>
+        <w:t>4</w:t>
+      </w:r>
+      <w:r>
+        <w:rPr>
+          <w:lang w:val="en-US"/>
+        </w:rPr>
+        <w:t xml:space="preserve">: </w:t>
+      </w:r>
+      <w:r>
+        <w:rPr>
+          <w:lang w:val="en-US"/>
+        </w:rPr>
+        <w:t>Your ping program is to read the time series data for a specific day and send all ping sensor data messages to the target server over UDP.</w:t>
+      </w:r>
+    </w:p>
+    <w:p>
+      <w:pPr>
+        <w:rPr>
+          <w:lang w:val="en-US"/>
+        </w:rPr>
+      </w:pPr>
+    </w:p>
+    <w:p>
+      <w:pPr>
+        <w:rPr>
+          <w:lang w:val="en-US"/>
+        </w:rPr>
+      </w:pPr>
+    </w:p>
+    <w:p>
+      <w:pPr>
+        <w:rPr>
+          <w:lang w:val="en-US"/>
+        </w:rPr>
+      </w:pPr>
+      <w:r>
+        <w:rPr>
+          <w:lang w:val="en-US"/>
+        </w:rPr>
+        <w:br w:type="page"/>
+      </w:r>
+    </w:p>
+    <w:p>
+      <w:pPr>
+        <w:pStyle w:val="Heading1"/>
+        <w:rPr>
+          <w:lang w:val="en-US"/>
+        </w:rPr>
+      </w:pPr>
+      <w:r>
+        <w:rPr>
+          <w:lang w:val="en-US"/>
+        </w:rPr>
+        <w:lastRenderedPageBreak/>
+        <w:t>Result</w:t>
+      </w:r>
+    </w:p>
+    <w:p>
+      <w:pPr>
+        <w:rPr>
+          <w:lang w:val="en-US"/>
+        </w:rPr>
+      </w:pPr>
+    </w:p>
+    <w:p>
+      <w:pPr>
+        <w:rPr>
+          <w:lang w:val="en-US"/>
+        </w:rPr>
+      </w:pPr>
+      <w:r>
+        <w:rPr>
+          <w:lang w:val="en-US"/>
+        </w:rPr>
+        <w:t>PPT</w:t>
+      </w:r>
+    </w:p>
+    <w:p>
+      <w:pPr>
+        <w:rPr>
+          <w:lang w:val="en-US"/>
+        </w:rPr>
+      </w:pPr>
+      <w:r>
+        <w:rPr>
+          <w:lang w:val="en-US"/>
+        </w:rPr>
+        <w:t xml:space="preserve">Change </w:t>
+      </w:r>
+      <w:proofErr w:type="spellStart"/>
+      <w:r>
+        <w:rPr>
+          <w:lang w:val="en-US"/>
+        </w:rPr>
+        <w:t>start_time</w:t>
+      </w:r>
+      <w:proofErr w:type="spellEnd"/>
+      <w:r>
+        <w:rPr>
+          <w:lang w:val="en-US"/>
+        </w:rPr>
+        <w:t xml:space="preserve"> , </w:t>
+      </w:r>
+      <w:proofErr w:type="spellStart"/>
+      <w:r>
+        <w:rPr>
+          <w:lang w:val="en-US"/>
+        </w:rPr>
+        <w:t>start_value</w:t>
+      </w:r>
+      <w:proofErr w:type="spellEnd"/>
+      <w:r>
+        <w:rPr>
+          <w:lang w:val="en-US"/>
+        </w:rPr>
+        <w:t xml:space="preserve">, date to today, </w:t>
       </w:r>
     </w:p>
     <w:sectPr>
@@ -495,6 +1570,49 @@
     <w:name w:val="Normal"/>
     <w:qFormat/>
   </w:style>
+  <w:style w:type="paragraph" w:styleId="Heading1">
+    <w:name w:val="heading 1"/>
+    <w:basedOn w:val="Normal"/>
+    <w:next w:val="Normal"/>
+    <w:link w:val="Heading1Char"/>
+    <w:uiPriority w:val="9"/>
+    <w:qFormat/>
+    <w:rsid w:val="00155D62"/>
+    <w:pPr>
+      <w:keepNext/>
+      <w:keepLines/>
+      <w:spacing w:before="240" w:after="0"/>
+      <w:outlineLvl w:val="0"/>
+    </w:pPr>
+    <w:rPr>
+      <w:rFonts w:asciiTheme="majorHAnsi" w:eastAsiaTheme="majorEastAsia" w:hAnsiTheme="majorHAnsi" w:cstheme="majorBidi"/>
+      <w:color w:val="2F5496" w:themeColor="accent1" w:themeShade="BF"/>
+      <w:sz w:val="32"/>
+      <w:szCs w:val="32"/>
+    </w:rPr>
+  </w:style>
+  <w:style w:type="paragraph" w:styleId="Heading2">
+    <w:name w:val="heading 2"/>
+    <w:basedOn w:val="Normal"/>
+    <w:next w:val="Normal"/>
+    <w:link w:val="Heading2Char"/>
+    <w:uiPriority w:val="9"/>
+    <w:unhideWhenUsed/>
+    <w:qFormat/>
+    <w:rsid w:val="00155D62"/>
+    <w:pPr>
+      <w:keepNext/>
+      <w:keepLines/>
+      <w:spacing w:before="40" w:after="0"/>
+      <w:outlineLvl w:val="1"/>
+    </w:pPr>
+    <w:rPr>
+      <w:rFonts w:asciiTheme="majorHAnsi" w:eastAsiaTheme="majorEastAsia" w:hAnsiTheme="majorHAnsi" w:cstheme="majorBidi"/>
+      <w:color w:val="2F5496" w:themeColor="accent1" w:themeShade="BF"/>
+      <w:sz w:val="26"/>
+      <w:szCs w:val="26"/>
+    </w:rPr>
+  </w:style>
   <w:style w:type="character" w:default="1" w:styleId="DefaultParagraphFont">
     <w:name w:val="Default Paragraph Font"/>
     <w:uiPriority w:val="1"/>
@@ -521,6 +1639,118 @@
     <w:uiPriority w:val="99"/>
     <w:semiHidden/>
     <w:unhideWhenUsed/>
+  </w:style>
+  <w:style w:type="character" w:customStyle="1" w:styleId="Heading1Char">
+    <w:name w:val="Heading 1 Char"/>
+    <w:basedOn w:val="DefaultParagraphFont"/>
+    <w:link w:val="Heading1"/>
+    <w:uiPriority w:val="9"/>
+    <w:rsid w:val="00155D62"/>
+    <w:rPr>
+      <w:rFonts w:asciiTheme="majorHAnsi" w:eastAsiaTheme="majorEastAsia" w:hAnsiTheme="majorHAnsi" w:cstheme="majorBidi"/>
+      <w:color w:val="2F5496" w:themeColor="accent1" w:themeShade="BF"/>
+      <w:sz w:val="32"/>
+      <w:szCs w:val="32"/>
+    </w:rPr>
+  </w:style>
+  <w:style w:type="character" w:customStyle="1" w:styleId="Heading2Char">
+    <w:name w:val="Heading 2 Char"/>
+    <w:basedOn w:val="DefaultParagraphFont"/>
+    <w:link w:val="Heading2"/>
+    <w:uiPriority w:val="9"/>
+    <w:rsid w:val="00155D62"/>
+    <w:rPr>
+      <w:rFonts w:asciiTheme="majorHAnsi" w:eastAsiaTheme="majorEastAsia" w:hAnsiTheme="majorHAnsi" w:cstheme="majorBidi"/>
+      <w:color w:val="2F5496" w:themeColor="accent1" w:themeShade="BF"/>
+      <w:sz w:val="26"/>
+      <w:szCs w:val="26"/>
+    </w:rPr>
+  </w:style>
+  <w:style w:type="paragraph" w:styleId="Title">
+    <w:name w:val="Title"/>
+    <w:basedOn w:val="Normal"/>
+    <w:next w:val="Normal"/>
+    <w:link w:val="TitleChar"/>
+    <w:uiPriority w:val="10"/>
+    <w:qFormat/>
+    <w:rsid w:val="00155D62"/>
+    <w:pPr>
+      <w:spacing w:after="0" w:line="240" w:lineRule="auto"/>
+      <w:contextualSpacing/>
+    </w:pPr>
+    <w:rPr>
+      <w:rFonts w:asciiTheme="majorHAnsi" w:eastAsiaTheme="majorEastAsia" w:hAnsiTheme="majorHAnsi" w:cstheme="majorBidi"/>
+      <w:spacing w:val="-10"/>
+      <w:kern w:val="28"/>
+      <w:sz w:val="56"/>
+      <w:szCs w:val="56"/>
+    </w:rPr>
+  </w:style>
+  <w:style w:type="character" w:customStyle="1" w:styleId="TitleChar">
+    <w:name w:val="Title Char"/>
+    <w:basedOn w:val="DefaultParagraphFont"/>
+    <w:link w:val="Title"/>
+    <w:uiPriority w:val="10"/>
+    <w:rsid w:val="00155D62"/>
+    <w:rPr>
+      <w:rFonts w:asciiTheme="majorHAnsi" w:eastAsiaTheme="majorEastAsia" w:hAnsiTheme="majorHAnsi" w:cstheme="majorBidi"/>
+      <w:spacing w:val="-10"/>
+      <w:kern w:val="28"/>
+      <w:sz w:val="56"/>
+      <w:szCs w:val="56"/>
+    </w:rPr>
+  </w:style>
+  <w:style w:type="paragraph" w:styleId="Subtitle">
+    <w:name w:val="Subtitle"/>
+    <w:basedOn w:val="Normal"/>
+    <w:next w:val="Normal"/>
+    <w:link w:val="SubtitleChar"/>
+    <w:uiPriority w:val="11"/>
+    <w:qFormat/>
+    <w:rsid w:val="00155D62"/>
+    <w:pPr>
+      <w:numPr>
+        <w:ilvl w:val="1"/>
+      </w:numPr>
+    </w:pPr>
+    <w:rPr>
+      <w:rFonts w:eastAsiaTheme="minorEastAsia"/>
+      <w:color w:val="5A5A5A" w:themeColor="text1" w:themeTint="A5"/>
+      <w:spacing w:val="15"/>
+    </w:rPr>
+  </w:style>
+  <w:style w:type="character" w:customStyle="1" w:styleId="SubtitleChar">
+    <w:name w:val="Subtitle Char"/>
+    <w:basedOn w:val="DefaultParagraphFont"/>
+    <w:link w:val="Subtitle"/>
+    <w:uiPriority w:val="11"/>
+    <w:rsid w:val="00155D62"/>
+    <w:rPr>
+      <w:rFonts w:eastAsiaTheme="minorEastAsia"/>
+      <w:color w:val="5A5A5A" w:themeColor="text1" w:themeTint="A5"/>
+      <w:spacing w:val="15"/>
+    </w:rPr>
+  </w:style>
+  <w:style w:type="paragraph" w:styleId="NoSpacing">
+    <w:name w:val="No Spacing"/>
+    <w:uiPriority w:val="1"/>
+    <w:qFormat/>
+    <w:rsid w:val="00155D62"/>
+    <w:pPr>
+      <w:spacing w:after="0" w:line="240" w:lineRule="auto"/>
+    </w:pPr>
+  </w:style>
+  <w:style w:type="character" w:styleId="IntenseEmphasis">
+    <w:name w:val="Intense Emphasis"/>
+    <w:basedOn w:val="DefaultParagraphFont"/>
+    <w:uiPriority w:val="21"/>
+    <w:qFormat/>
+    <w:rsid w:val="003D3D0E"/>
+    <w:rPr>
+      <w:i/>
+      <w:iCs/>
+      <w:color w:val="4472C4" w:themeColor="accent1"/>
+    </w:rPr>
   </w:style>
 </w:styles>
 </file>

</xml_diff>

<commit_message>
added sending json data & timeout
</commit_message>
<xml_diff>
--- a/Report.docx
+++ b/Report.docx
@@ -5,22 +5,15 @@
     <w:p>
       <w:pPr>
         <w:pStyle w:val="Title"/>
-      </w:pPr>
-      <w:proofErr w:type="spellStart"/>
-      <w:r>
-        <w:t>Mid</w:t>
-      </w:r>
-      <w:proofErr w:type="spellEnd"/>
-      <w:r>
-        <w:t xml:space="preserve"> Term </w:t>
-      </w:r>
-      <w:proofErr w:type="spellStart"/>
-      <w:r>
-        <w:t>Assignment</w:t>
-      </w:r>
-      <w:proofErr w:type="spellEnd"/>
-      <w:r>
-        <w:t xml:space="preserve"> </w:t>
+        <w:rPr>
+          <w:lang w:val="en-US"/>
+        </w:rPr>
+      </w:pPr>
+      <w:r>
+        <w:rPr>
+          <w:lang w:val="en-US"/>
+        </w:rPr>
+        <w:t xml:space="preserve">Mid Term Assignment </w:t>
       </w:r>
     </w:p>
     <w:p>
@@ -254,7 +247,7 @@
                     <pic:cNvPicPr/>
                   </pic:nvPicPr>
                   <pic:blipFill rotWithShape="1">
-                    <a:blip r:embed="rId4"/>
+                    <a:blip r:embed="rId5"/>
                     <a:srcRect b="5879"/>
                     <a:stretch/>
                   </pic:blipFill>
@@ -305,21 +298,7 @@
         <w:rPr>
           <w:lang w:val="en-US"/>
         </w:rPr>
-        <w:t xml:space="preserve">The server receives the message alongside the address of the client with the </w:t>
-      </w:r>
-      <w:proofErr w:type="spellStart"/>
-      <w:r>
-        <w:rPr>
-          <w:lang w:val="en-US"/>
-        </w:rPr>
-        <w:t>recvfrom</w:t>
-      </w:r>
-      <w:proofErr w:type="spellEnd"/>
-      <w:r>
-        <w:rPr>
-          <w:lang w:val="en-US"/>
-        </w:rPr>
-        <w:t xml:space="preserve">() method, </w:t>
+        <w:t xml:space="preserve">The server receives the message alongside the address of the client with the recvfrom() method, </w:t>
       </w:r>
       <w:r>
         <w:rPr>
@@ -331,21 +310,7 @@
         <w:rPr>
           <w:lang w:val="en-US"/>
         </w:rPr>
-        <w:t xml:space="preserve"> The server prints this message and sends a message back to the client with the </w:t>
-      </w:r>
-      <w:proofErr w:type="spellStart"/>
-      <w:r>
-        <w:rPr>
-          <w:lang w:val="en-US"/>
-        </w:rPr>
-        <w:t>sendto</w:t>
-      </w:r>
-      <w:proofErr w:type="spellEnd"/>
-      <w:r>
-        <w:rPr>
-          <w:lang w:val="en-US"/>
-        </w:rPr>
-        <w:t xml:space="preserve">() method, </w:t>
+        <w:t xml:space="preserve"> The server prints this message and sends a message back to the client with the sendto() method, </w:t>
       </w:r>
       <w:r>
         <w:rPr>
@@ -395,106 +360,6 @@
             <wp:extent cx="3474720" cy="2210385"/>
             <wp:effectExtent l="0" t="0" r="0" b="0"/>
             <wp:docPr id="3" name="Picture 3"/>
-            <wp:cNvGraphicFramePr>
-              <a:graphicFrameLocks xmlns:a="http://schemas.openxmlformats.org/drawingml/2006/main" noChangeAspect="1"/>
-            </wp:cNvGraphicFramePr>
-            <a:graphic xmlns:a="http://schemas.openxmlformats.org/drawingml/2006/main">
-              <a:graphicData uri="http://schemas.openxmlformats.org/drawingml/2006/picture">
-                <pic:pic xmlns:pic="http://schemas.openxmlformats.org/drawingml/2006/picture">
-                  <pic:nvPicPr>
-                    <pic:cNvPr id="1" name=""/>
-                    <pic:cNvPicPr/>
-                  </pic:nvPicPr>
-                  <pic:blipFill>
-                    <a:blip r:embed="rId5"/>
-                    <a:stretch>
-                      <a:fillRect/>
-                    </a:stretch>
-                  </pic:blipFill>
-                  <pic:spPr>
-                    <a:xfrm>
-                      <a:off x="0" y="0"/>
-                      <a:ext cx="3477649" cy="2212248"/>
-                    </a:xfrm>
-                    <a:prstGeom prst="rect">
-                      <a:avLst/>
-                    </a:prstGeom>
-                  </pic:spPr>
-                </pic:pic>
-              </a:graphicData>
-            </a:graphic>
-          </wp:inline>
-        </w:drawing>
-      </w:r>
-    </w:p>
-    <w:p>
-      <w:pPr>
-        <w:rPr>
-          <w:lang w:val="en-US"/>
-        </w:rPr>
-      </w:pPr>
-      <w:r>
-        <w:rPr>
-          <w:lang w:val="en-US"/>
-        </w:rPr>
-        <w:t>The client side is pretty similar. First the UDP socket is created, a message is send into the socket and then a reply is read and printed.</w:t>
-      </w:r>
-    </w:p>
-    <w:p>
-      <w:pPr>
-        <w:rPr>
-          <w:lang w:val="en-US"/>
-        </w:rPr>
-      </w:pPr>
-    </w:p>
-    <w:p>
-      <w:pPr>
-        <w:rPr>
-          <w:rStyle w:val="IntenseEmphasis"/>
-        </w:rPr>
-      </w:pPr>
-      <w:proofErr w:type="spellStart"/>
-      <w:r>
-        <w:rPr>
-          <w:rStyle w:val="IntenseEmphasis"/>
-        </w:rPr>
-        <w:t>Result</w:t>
-      </w:r>
-      <w:proofErr w:type="spellEnd"/>
-    </w:p>
-    <w:p>
-      <w:pPr>
-        <w:rPr>
-          <w:lang w:val="en-US"/>
-        </w:rPr>
-      </w:pPr>
-      <w:r>
-        <w:rPr>
-          <w:lang w:val="en-US"/>
-        </w:rPr>
-        <w:t>Running</w:t>
-      </w:r>
-      <w:r>
-        <w:rPr>
-          <w:lang w:val="en-US"/>
-        </w:rPr>
-        <w:t xml:space="preserve"> </w:t>
-      </w:r>
-      <w:r>
-        <w:rPr>
-          <w:lang w:val="en-US"/>
-        </w:rPr>
-        <w:t>the client program and the server program in two terminals, with the following result:</w:t>
-      </w:r>
-      <w:r>
-        <w:rPr>
-          <w:noProof/>
-        </w:rPr>
-        <w:drawing>
-          <wp:inline distT="0" distB="0" distL="0" distR="0" wp14:anchorId="1F185C16" wp14:editId="2AF8DB74">
-            <wp:extent cx="5760720" cy="732155"/>
-            <wp:effectExtent l="0" t="0" r="0" b="0"/>
-            <wp:docPr id="4" name="Picture 4"/>
             <wp:cNvGraphicFramePr>
               <a:graphicFrameLocks xmlns:a="http://schemas.openxmlformats.org/drawingml/2006/main" noChangeAspect="1"/>
             </wp:cNvGraphicFramePr>
@@ -514,7 +379,7 @@
                   <pic:spPr>
                     <a:xfrm>
                       <a:off x="0" y="0"/>
-                      <a:ext cx="5760720" cy="732155"/>
+                      <a:ext cx="3477649" cy="2212248"/>
                     </a:xfrm>
                     <a:prstGeom prst="rect">
                       <a:avLst/>
@@ -535,13 +400,54 @@
       </w:pPr>
       <w:r>
         <w:rPr>
+          <w:lang w:val="en-US"/>
+        </w:rPr>
+        <w:t>The client side is pretty similar. First the UDP socket is created, a message is send into the socket and then a reply is read and printed.</w:t>
+      </w:r>
+    </w:p>
+    <w:p>
+      <w:pPr>
+        <w:rPr>
+          <w:lang w:val="en-US"/>
+        </w:rPr>
+      </w:pPr>
+    </w:p>
+    <w:p>
+      <w:pPr>
+        <w:rPr>
+          <w:rStyle w:val="IntenseEmphasis"/>
+          <w:lang w:val="en-US"/>
+        </w:rPr>
+      </w:pPr>
+      <w:r>
+        <w:rPr>
+          <w:rStyle w:val="IntenseEmphasis"/>
+          <w:lang w:val="en-US"/>
+        </w:rPr>
+        <w:t>Result</w:t>
+      </w:r>
+    </w:p>
+    <w:p>
+      <w:pPr>
+        <w:rPr>
+          <w:lang w:val="en-US"/>
+        </w:rPr>
+      </w:pPr>
+      <w:r>
+        <w:rPr>
+          <w:lang w:val="en-US"/>
+        </w:rPr>
+        <w:t>Running the client program and the server program in two terminals, with the following result:</w:t>
+      </w:r>
+      <w:r>
+        <w:rPr>
           <w:noProof/>
         </w:rPr>
         <w:drawing>
-          <wp:inline distT="0" distB="0" distL="0" distR="0" wp14:anchorId="7352C9C9" wp14:editId="34418129">
-            <wp:extent cx="5760720" cy="675005"/>
+          <wp:inline distT="0" distB="0" distL="0" distR="0" wp14:anchorId="1F185C16" wp14:editId="2AF8DB74">
+            <wp:extent cx="5760720" cy="732155"/>
             <wp:effectExtent l="0" t="0" r="0" b="0"/>
-            <wp:docPr id="5" name="Picture 5"/>
+            <wp:docPr id="4" name="Picture 4"/>
             <wp:cNvGraphicFramePr>
               <a:graphicFrameLocks xmlns:a="http://schemas.openxmlformats.org/drawingml/2006/main" noChangeAspect="1"/>
             </wp:cNvGraphicFramePr>
@@ -561,7 +467,7 @@
                   <pic:spPr>
                     <a:xfrm>
                       <a:off x="0" y="0"/>
-                      <a:ext cx="5760720" cy="675005"/>
+                      <a:ext cx="5760720" cy="732155"/>
                     </a:xfrm>
                     <a:prstGeom prst="rect">
                       <a:avLst/>
@@ -580,106 +486,15 @@
           <w:lang w:val="en-US"/>
         </w:rPr>
       </w:pPr>
-    </w:p>
-    <w:p>
-      <w:pPr>
-        <w:pStyle w:val="Heading2"/>
-        <w:rPr>
-          <w:lang w:val="en-US"/>
-        </w:rPr>
-      </w:pPr>
-      <w:r>
-        <w:rPr>
-          <w:lang w:val="en-US"/>
-        </w:rPr>
-        <w:t xml:space="preserve">Step </w:t>
-      </w:r>
-      <w:r>
-        <w:rPr>
-          <w:lang w:val="en-US"/>
-        </w:rPr>
-        <w:t>2</w:t>
-      </w:r>
-      <w:r>
-        <w:rPr>
-          <w:lang w:val="en-US"/>
-        </w:rPr>
-        <w:t xml:space="preserve">: </w:t>
-      </w:r>
-      <w:r>
-        <w:rPr>
-          <w:lang w:val="en-US"/>
-        </w:rPr>
-        <w:t>Y</w:t>
-      </w:r>
-      <w:r>
-        <w:rPr>
-          <w:lang w:val="en-US"/>
-        </w:rPr>
-        <w:t>our client will determine the delay between when the client sent the ping message and received the pong message. This delay is called the Round Trip Time (RTT).</w:t>
-      </w:r>
-    </w:p>
-    <w:p>
-      <w:pPr>
-        <w:rPr>
-          <w:lang w:val="en-US"/>
-        </w:rPr>
-      </w:pPr>
-      <w:r>
-        <w:rPr>
-          <w:lang w:val="en-US"/>
-        </w:rPr>
-        <w:t>For this I used the time function from the time module. This function gives back the current system time</w:t>
-      </w:r>
-      <w:r>
-        <w:rPr>
-          <w:lang w:val="en-US"/>
-        </w:rPr>
-        <w:t xml:space="preserve">, or more specific </w:t>
-      </w:r>
-      <w:r>
-        <w:rPr>
-          <w:lang w:val="en-US"/>
-        </w:rPr>
-        <w:t xml:space="preserve">the elapsed seconds since </w:t>
-      </w:r>
-      <w:r>
-        <w:rPr>
-          <w:lang w:val="en-US"/>
-        </w:rPr>
-        <w:t xml:space="preserve">the point where times starts (epoch). I store this value in “start” before sending out the data, and a second value after receiving the data in “end”. Subtracting “start” from “end” will give us the delay in seconds. To convert this to </w:t>
-      </w:r>
-      <w:proofErr w:type="spellStart"/>
-      <w:r>
-        <w:rPr>
-          <w:lang w:val="en-US"/>
-        </w:rPr>
-        <w:t>ms</w:t>
-      </w:r>
-      <w:proofErr w:type="spellEnd"/>
-      <w:r>
-        <w:rPr>
-          <w:lang w:val="en-US"/>
-        </w:rPr>
-        <w:t xml:space="preserve"> I multiplied this value with 1000 and using round() to keep it uncluttered and print it with only 3 decimals. </w:t>
-      </w:r>
-    </w:p>
-    <w:p>
-      <w:pPr>
-        <w:rPr>
-          <w:lang w:val="en-US"/>
-        </w:rPr>
-      </w:pPr>
       <w:r>
         <w:rPr>
           <w:noProof/>
         </w:rPr>
-        <w:lastRenderedPageBreak/>
         <w:drawing>
-          <wp:inline distT="0" distB="0" distL="0" distR="0" wp14:anchorId="6A23AF28" wp14:editId="53C3F0CA">
-            <wp:extent cx="3398339" cy="2838893"/>
+          <wp:inline distT="0" distB="0" distL="0" distR="0" wp14:anchorId="7352C9C9" wp14:editId="34418129">
+            <wp:extent cx="5760720" cy="675005"/>
             <wp:effectExtent l="0" t="0" r="0" b="0"/>
-            <wp:docPr id="9" name="Picture 9"/>
+            <wp:docPr id="5" name="Picture 5"/>
             <wp:cNvGraphicFramePr>
               <a:graphicFrameLocks xmlns:a="http://schemas.openxmlformats.org/drawingml/2006/main" noChangeAspect="1"/>
             </wp:cNvGraphicFramePr>
@@ -699,7 +514,7 @@
                   <pic:spPr>
                     <a:xfrm>
                       <a:off x="0" y="0"/>
-                      <a:ext cx="3418629" cy="2855843"/>
+                      <a:ext cx="5760720" cy="675005"/>
                     </a:xfrm>
                     <a:prstGeom prst="rect">
                       <a:avLst/>
@@ -721,15 +536,59 @@
     </w:p>
     <w:p>
       <w:pPr>
-        <w:rPr>
-          <w:lang w:val="en-US"/>
-        </w:rPr>
-      </w:pPr>
-      <w:r>
-        <w:rPr>
-          <w:lang w:val="en-US"/>
-        </w:rPr>
-        <w:t>With the following result:</w:t>
+        <w:pStyle w:val="Heading2"/>
+        <w:rPr>
+          <w:lang w:val="en-US"/>
+        </w:rPr>
+      </w:pPr>
+      <w:r>
+        <w:rPr>
+          <w:lang w:val="en-US"/>
+        </w:rPr>
+        <w:t xml:space="preserve">Step 2: </w:t>
+      </w:r>
+      <w:r>
+        <w:rPr>
+          <w:lang w:val="en-US"/>
+        </w:rPr>
+        <w:t>Y</w:t>
+      </w:r>
+      <w:r>
+        <w:rPr>
+          <w:lang w:val="en-US"/>
+        </w:rPr>
+        <w:t>our client will determine the delay between when the client sent the ping message and received the pong message. This delay is called the Round Trip Time (RTT).</w:t>
+      </w:r>
+    </w:p>
+    <w:p>
+      <w:pPr>
+        <w:rPr>
+          <w:lang w:val="en-US"/>
+        </w:rPr>
+      </w:pPr>
+      <w:r>
+        <w:rPr>
+          <w:lang w:val="en-US"/>
+        </w:rPr>
+        <w:t>For this I used the time function from the time module. This function gives back the current system time</w:t>
+      </w:r>
+      <w:r>
+        <w:rPr>
+          <w:lang w:val="en-US"/>
+        </w:rPr>
+        <w:t xml:space="preserve">, or more specific </w:t>
+      </w:r>
+      <w:r>
+        <w:rPr>
+          <w:lang w:val="en-US"/>
+        </w:rPr>
+        <w:t xml:space="preserve">the elapsed seconds since </w:t>
+      </w:r>
+      <w:r>
+        <w:rPr>
+          <w:lang w:val="en-US"/>
+        </w:rPr>
+        <w:t xml:space="preserve">the point where times starts (epoch). I store this value in “start” before sending out the data, and a second value after receiving the data in “end”. Subtracting “start” from “end” will give us the delay in seconds. To convert this to ms I multiplied this value with 1000 and using round() to keep it uncluttered and print it with only 3 decimals. </w:t>
       </w:r>
     </w:p>
     <w:p>
@@ -742,11 +601,12 @@
         <w:rPr>
           <w:noProof/>
         </w:rPr>
+        <w:lastRenderedPageBreak/>
         <w:drawing>
-          <wp:inline distT="0" distB="0" distL="0" distR="0" wp14:anchorId="2421CC41" wp14:editId="37B25AD0">
-            <wp:extent cx="4114800" cy="1467304"/>
+          <wp:inline distT="0" distB="0" distL="0" distR="0" wp14:anchorId="6A23AF28" wp14:editId="53C3F0CA">
+            <wp:extent cx="3398339" cy="2838893"/>
             <wp:effectExtent l="0" t="0" r="0" b="0"/>
-            <wp:docPr id="6" name="Picture 6"/>
+            <wp:docPr id="9" name="Picture 9"/>
             <wp:cNvGraphicFramePr>
               <a:graphicFrameLocks xmlns:a="http://schemas.openxmlformats.org/drawingml/2006/main" noChangeAspect="1"/>
             </wp:cNvGraphicFramePr>
@@ -766,7 +626,7 @@
                   <pic:spPr>
                     <a:xfrm>
                       <a:off x="0" y="0"/>
-                      <a:ext cx="4139573" cy="1476138"/>
+                      <a:ext cx="3418629" cy="2855843"/>
                     </a:xfrm>
                     <a:prstGeom prst="rect">
                       <a:avLst/>
@@ -788,59 +648,15 @@
     </w:p>
     <w:p>
       <w:pPr>
-        <w:pStyle w:val="Heading2"/>
-        <w:rPr>
-          <w:lang w:val="en-US"/>
-        </w:rPr>
-      </w:pPr>
-      <w:r>
-        <w:rPr>
-          <w:lang w:val="en-US"/>
-        </w:rPr>
-        <w:t xml:space="preserve">Step </w:t>
-      </w:r>
-      <w:r>
-        <w:rPr>
-          <w:lang w:val="en-US"/>
-        </w:rPr>
-        <w:t>3</w:t>
-      </w:r>
-      <w:r>
-        <w:rPr>
-          <w:lang w:val="en-US"/>
-        </w:rPr>
-        <w:t xml:space="preserve">: </w:t>
-      </w:r>
-      <w:r>
-        <w:rPr>
-          <w:lang w:val="en-US"/>
-        </w:rPr>
-        <w:t xml:space="preserve">Your client will input the enclosed wheel rotation sensor data from an </w:t>
-      </w:r>
-      <w:r>
-        <w:rPr>
-          <w:lang w:val="en-US"/>
-        </w:rPr>
-        <w:t>json</w:t>
-      </w:r>
-      <w:r>
-        <w:rPr>
-          <w:lang w:val="en-US"/>
-        </w:rPr>
-        <w:t xml:space="preserve"> file for a specific day.</w:t>
-      </w:r>
-    </w:p>
-    <w:p>
-      <w:pPr>
-        <w:rPr>
-          <w:lang w:val="en-US"/>
-        </w:rPr>
-      </w:pPr>
-      <w:r>
-        <w:rPr>
-          <w:lang w:val="en-US"/>
-        </w:rPr>
-        <w:t xml:space="preserve">First I just want to be able to read the json file and print the corresponding sensor data from a specific day.  I tried to realize this with the following code: </w:t>
+        <w:rPr>
+          <w:lang w:val="en-US"/>
+        </w:rPr>
+      </w:pPr>
+      <w:r>
+        <w:rPr>
+          <w:lang w:val="en-US"/>
+        </w:rPr>
+        <w:t>With the following result:</w:t>
       </w:r>
     </w:p>
     <w:p>
@@ -854,10 +670,10 @@
           <w:noProof/>
         </w:rPr>
         <w:drawing>
-          <wp:inline distT="0" distB="0" distL="0" distR="0" wp14:anchorId="63F327BC" wp14:editId="3C5E1A4B">
-            <wp:extent cx="3228975" cy="1387055"/>
-            <wp:effectExtent l="0" t="0" r="0" b="3810"/>
-            <wp:docPr id="13" name="Picture 13"/>
+          <wp:inline distT="0" distB="0" distL="0" distR="0" wp14:anchorId="2421CC41" wp14:editId="37B25AD0">
+            <wp:extent cx="4114800" cy="1467304"/>
+            <wp:effectExtent l="0" t="0" r="0" b="0"/>
+            <wp:docPr id="6" name="Picture 6"/>
             <wp:cNvGraphicFramePr>
               <a:graphicFrameLocks xmlns:a="http://schemas.openxmlformats.org/drawingml/2006/main" noChangeAspect="1"/>
             </wp:cNvGraphicFramePr>
@@ -877,7 +693,7 @@
                   <pic:spPr>
                     <a:xfrm>
                       <a:off x="0" y="0"/>
-                      <a:ext cx="3237324" cy="1390642"/>
+                      <a:ext cx="4139573" cy="1476138"/>
                     </a:xfrm>
                     <a:prstGeom prst="rect">
                       <a:avLst/>
@@ -896,80 +712,50 @@
           <w:lang w:val="en-US"/>
         </w:rPr>
       </w:pPr>
-      <w:r>
-        <w:rPr>
-          <w:lang w:val="en-US"/>
-        </w:rPr>
-        <w:t>The client program will take a date as user input and compare this with the</w:t>
-      </w:r>
-      <w:r>
-        <w:rPr>
-          <w:lang w:val="en-US"/>
-        </w:rPr>
-        <w:t xml:space="preserve"> date of the</w:t>
-      </w:r>
-      <w:r>
-        <w:rPr>
-          <w:lang w:val="en-US"/>
-        </w:rPr>
-        <w:t xml:space="preserve"> items of the json file to get the corresponding wheel rotation sensor data</w:t>
-      </w:r>
-      <w:r>
-        <w:rPr>
-          <w:lang w:val="en-US"/>
-        </w:rPr>
-        <w:t xml:space="preserve"> of that day.</w:t>
-      </w:r>
-      <w:r>
-        <w:rPr>
-          <w:lang w:val="en-US"/>
-        </w:rPr>
-        <w:t xml:space="preserve"> </w:t>
-      </w:r>
-      <w:r>
-        <w:rPr>
-          <w:lang w:val="en-US"/>
-        </w:rPr>
-        <w:t xml:space="preserve">I use the “with” statement to open the json file for correct release of the used resources. Because the format of the json file wasn’t completely right(single quotes, no quotes), I use the “replace()” statement to fix these issues without having to change anything from the real json file. I will adjust some of these values in a later </w:t>
-      </w:r>
-      <w:r>
-        <w:rPr>
-          <w:lang w:val="en-US"/>
-        </w:rPr>
-        <w:lastRenderedPageBreak/>
-        <w:t xml:space="preserve">step. For now I only want to print the data, so I implement this by using a for loop to go over all the data and </w:t>
-      </w:r>
-      <w:r>
-        <w:rPr>
-          <w:lang w:val="en-US"/>
-        </w:rPr>
-        <w:t>find the right day data to print</w:t>
-      </w:r>
-      <w:r>
-        <w:rPr>
-          <w:lang w:val="en-US"/>
-        </w:rPr>
-        <w:t xml:space="preserve">. </w:t>
-      </w:r>
-      <w:r>
-        <w:rPr>
-          <w:lang w:val="en-US"/>
-        </w:rPr>
-        <w:t xml:space="preserve">To make the data organized I use the </w:t>
-      </w:r>
-      <w:proofErr w:type="spellStart"/>
-      <w:r>
-        <w:rPr>
-          <w:lang w:val="en-US"/>
-        </w:rPr>
-        <w:t>json.dumps</w:t>
-      </w:r>
-      <w:proofErr w:type="spellEnd"/>
-      <w:r>
-        <w:rPr>
-          <w:lang w:val="en-US"/>
-        </w:rPr>
-        <w:t>() function with an indent of 5(start line of text after 5 spaces). Running this results in:</w:t>
+    </w:p>
+    <w:p>
+      <w:pPr>
+        <w:pStyle w:val="Heading2"/>
+        <w:rPr>
+          <w:lang w:val="en-US"/>
+        </w:rPr>
+      </w:pPr>
+      <w:r>
+        <w:rPr>
+          <w:lang w:val="en-US"/>
+        </w:rPr>
+        <w:t xml:space="preserve">Step 3: </w:t>
+      </w:r>
+      <w:r>
+        <w:rPr>
+          <w:lang w:val="en-US"/>
+        </w:rPr>
+        <w:t xml:space="preserve">Your client will input the enclosed wheel rotation sensor data from an </w:t>
+      </w:r>
+      <w:r>
+        <w:rPr>
+          <w:lang w:val="en-US"/>
+        </w:rPr>
+        <w:t>json</w:t>
+      </w:r>
+      <w:r>
+        <w:rPr>
+          <w:lang w:val="en-US"/>
+        </w:rPr>
+        <w:t xml:space="preserve"> file for a specific day.</w:t>
+      </w:r>
+    </w:p>
+    <w:p>
+      <w:pPr>
+        <w:rPr>
+          <w:lang w:val="en-US"/>
+        </w:rPr>
+      </w:pPr>
+      <w:r>
+        <w:rPr>
+          <w:lang w:val="en-US"/>
+        </w:rPr>
+        <w:t xml:space="preserve">First I just want to be able to read the json file and print the corresponding sensor data from a specific day.  I tried to realize this with the following code: </w:t>
       </w:r>
     </w:p>
     <w:p>
@@ -983,10 +769,10 @@
           <w:noProof/>
         </w:rPr>
         <w:drawing>
-          <wp:inline distT="0" distB="0" distL="0" distR="0" wp14:anchorId="730B5E0D" wp14:editId="458E9F51">
-            <wp:extent cx="4549933" cy="3615070"/>
-            <wp:effectExtent l="0" t="0" r="3175" b="4445"/>
-            <wp:docPr id="11" name="Picture 11"/>
+          <wp:inline distT="0" distB="0" distL="0" distR="0" wp14:anchorId="63F327BC" wp14:editId="3C5E1A4B">
+            <wp:extent cx="3228975" cy="1387055"/>
+            <wp:effectExtent l="0" t="0" r="0" b="3810"/>
+            <wp:docPr id="13" name="Picture 13"/>
             <wp:cNvGraphicFramePr>
               <a:graphicFrameLocks xmlns:a="http://schemas.openxmlformats.org/drawingml/2006/main" noChangeAspect="1"/>
             </wp:cNvGraphicFramePr>
@@ -1006,6 +792,121 @@
                   <pic:spPr>
                     <a:xfrm>
                       <a:off x="0" y="0"/>
+                      <a:ext cx="3237324" cy="1390642"/>
+                    </a:xfrm>
+                    <a:prstGeom prst="rect">
+                      <a:avLst/>
+                    </a:prstGeom>
+                  </pic:spPr>
+                </pic:pic>
+              </a:graphicData>
+            </a:graphic>
+          </wp:inline>
+        </w:drawing>
+      </w:r>
+    </w:p>
+    <w:p>
+      <w:pPr>
+        <w:rPr>
+          <w:lang w:val="en-US"/>
+        </w:rPr>
+      </w:pPr>
+      <w:r>
+        <w:rPr>
+          <w:lang w:val="en-US"/>
+        </w:rPr>
+        <w:t>The client program will take a date as user input and compare this with the</w:t>
+      </w:r>
+      <w:r>
+        <w:rPr>
+          <w:lang w:val="en-US"/>
+        </w:rPr>
+        <w:t xml:space="preserve"> date of the</w:t>
+      </w:r>
+      <w:r>
+        <w:rPr>
+          <w:lang w:val="en-US"/>
+        </w:rPr>
+        <w:t xml:space="preserve"> items of the json file to get the corresponding wheel rotation sensor data</w:t>
+      </w:r>
+      <w:r>
+        <w:rPr>
+          <w:lang w:val="en-US"/>
+        </w:rPr>
+        <w:t xml:space="preserve"> of that day.</w:t>
+      </w:r>
+      <w:r>
+        <w:rPr>
+          <w:lang w:val="en-US"/>
+        </w:rPr>
+        <w:t xml:space="preserve"> </w:t>
+      </w:r>
+      <w:r>
+        <w:rPr>
+          <w:lang w:val="en-US"/>
+        </w:rPr>
+        <w:t xml:space="preserve">I use the “with” statement to open the json file for correct release of the used resources. Because the format of the json file wasn’t completely right(single quotes, no quotes), I use the “replace()” statement to fix these issues without having to change anything from the real json file. I will adjust some of these values in a later </w:t>
+      </w:r>
+      <w:r>
+        <w:rPr>
+          <w:lang w:val="en-US"/>
+        </w:rPr>
+        <w:lastRenderedPageBreak/>
+        <w:t xml:space="preserve">step. For now I only want to print the data, so I implement this by using a for loop to go over all the data and </w:t>
+      </w:r>
+      <w:r>
+        <w:rPr>
+          <w:lang w:val="en-US"/>
+        </w:rPr>
+        <w:t>find the right day data to print</w:t>
+      </w:r>
+      <w:r>
+        <w:rPr>
+          <w:lang w:val="en-US"/>
+        </w:rPr>
+        <w:t xml:space="preserve">. </w:t>
+      </w:r>
+      <w:r>
+        <w:rPr>
+          <w:lang w:val="en-US"/>
+        </w:rPr>
+        <w:t>To make the data organized I use the json.dumps() function with an indent of 5(start line of text after 5 spaces). Running this results in:</w:t>
+      </w:r>
+    </w:p>
+    <w:p>
+      <w:pPr>
+        <w:rPr>
+          <w:lang w:val="en-US"/>
+        </w:rPr>
+      </w:pPr>
+      <w:r>
+        <w:rPr>
+          <w:noProof/>
+        </w:rPr>
+        <w:drawing>
+          <wp:inline distT="0" distB="0" distL="0" distR="0" wp14:anchorId="730B5E0D" wp14:editId="458E9F51">
+            <wp:extent cx="4549933" cy="3615070"/>
+            <wp:effectExtent l="0" t="0" r="3175" b="4445"/>
+            <wp:docPr id="11" name="Picture 11"/>
+            <wp:cNvGraphicFramePr>
+              <a:graphicFrameLocks xmlns:a="http://schemas.openxmlformats.org/drawingml/2006/main" noChangeAspect="1"/>
+            </wp:cNvGraphicFramePr>
+            <a:graphic xmlns:a="http://schemas.openxmlformats.org/drawingml/2006/main">
+              <a:graphicData uri="http://schemas.openxmlformats.org/drawingml/2006/picture">
+                <pic:pic xmlns:pic="http://schemas.openxmlformats.org/drawingml/2006/picture">
+                  <pic:nvPicPr>
+                    <pic:cNvPr id="1" name=""/>
+                    <pic:cNvPicPr/>
+                  </pic:nvPicPr>
+                  <pic:blipFill>
+                    <a:blip r:embed="rId12"/>
+                    <a:stretch>
+                      <a:fillRect/>
+                    </a:stretch>
+                  </pic:blipFill>
+                  <pic:spPr>
+                    <a:xfrm>
+                      <a:off x="0" y="0"/>
                       <a:ext cx="4557893" cy="3621395"/>
                     </a:xfrm>
                     <a:prstGeom prst="rect">
@@ -1037,13 +938,295 @@
         <w:rPr>
           <w:lang w:val="en-US"/>
         </w:rPr>
+        <w:t>Step 4: Your ping program is to read the time series data for a specific day and send all ping sensor data messages to the target server over UDP</w:t>
+      </w:r>
+      <w:r>
+        <w:rPr>
+          <w:lang w:val="en-US"/>
+        </w:rPr>
+        <w:t xml:space="preserve"> + for each message, your client is to determine and print the RTT when the corresponding pong message is returned</w:t>
+      </w:r>
+      <w:r>
+        <w:rPr>
+          <w:lang w:val="en-US"/>
+        </w:rPr>
+        <w:t>.</w:t>
+      </w:r>
+    </w:p>
+    <w:p>
+      <w:pPr>
+        <w:rPr>
+          <w:lang w:val="en-US"/>
+        </w:rPr>
+      </w:pPr>
+      <w:r>
+        <w:rPr>
+          <w:lang w:val="en-US"/>
+        </w:rPr>
+        <w:t xml:space="preserve">Now I’m going to implement actually sending the data to the server over UDP. </w:t>
+      </w:r>
+      <w:r>
+        <w:rPr>
+          <w:lang w:val="en-US"/>
+        </w:rPr>
+        <w:t xml:space="preserve">I replaced the print() method with sendto() method to do this. A boolean variable had to be added to check if the date actually exists in the json file. If the date does correspond, </w:t>
+      </w:r>
+      <w:r>
+        <w:rPr>
+          <w:lang w:val="en-US"/>
+        </w:rPr>
+        <w:t xml:space="preserve">, </w:t>
+      </w:r>
+      <w:r>
+        <w:rPr>
+          <w:lang w:val="en-US"/>
+        </w:rPr>
+        <w:t>the client waits for a</w:t>
+      </w:r>
+      <w:r>
+        <w:rPr>
+          <w:lang w:val="en-US"/>
+        </w:rPr>
+        <w:t xml:space="preserve"> return(pong) message from the server</w:t>
+      </w:r>
+      <w:r>
+        <w:rPr>
+          <w:lang w:val="en-US"/>
+        </w:rPr>
+        <w:t xml:space="preserve"> and prints the RTT again. </w:t>
+      </w:r>
+      <w:r>
+        <w:rPr>
+          <w:lang w:val="en-US"/>
+        </w:rPr>
+        <w:t xml:space="preserve"> </w:t>
+      </w:r>
+      <w:r>
+        <w:rPr>
+          <w:lang w:val="en-US"/>
+        </w:rPr>
+        <w:t xml:space="preserve"> </w:t>
+      </w:r>
+    </w:p>
+    <w:p>
+      <w:pPr>
+        <w:rPr>
+          <w:lang w:val="en-US"/>
+        </w:rPr>
+      </w:pPr>
+      <w:r>
+        <w:rPr>
+          <w:noProof/>
+        </w:rPr>
+        <w:drawing>
+          <wp:inline distT="0" distB="0" distL="0" distR="0" wp14:anchorId="5B1A8610" wp14:editId="5C39226E">
+            <wp:extent cx="3543300" cy="2102467"/>
+            <wp:effectExtent l="0" t="0" r="0" b="0"/>
+            <wp:docPr id="2" name="Picture 2"/>
+            <wp:cNvGraphicFramePr>
+              <a:graphicFrameLocks xmlns:a="http://schemas.openxmlformats.org/drawingml/2006/main" noChangeAspect="1"/>
+            </wp:cNvGraphicFramePr>
+            <a:graphic xmlns:a="http://schemas.openxmlformats.org/drawingml/2006/main">
+              <a:graphicData uri="http://schemas.openxmlformats.org/drawingml/2006/picture">
+                <pic:pic xmlns:pic="http://schemas.openxmlformats.org/drawingml/2006/picture">
+                  <pic:nvPicPr>
+                    <pic:cNvPr id="1" name=""/>
+                    <pic:cNvPicPr/>
+                  </pic:nvPicPr>
+                  <pic:blipFill>
+                    <a:blip r:embed="rId13"/>
+                    <a:stretch>
+                      <a:fillRect/>
+                    </a:stretch>
+                  </pic:blipFill>
+                  <pic:spPr>
+                    <a:xfrm>
+                      <a:off x="0" y="0"/>
+                      <a:ext cx="3551781" cy="2107499"/>
+                    </a:xfrm>
+                    <a:prstGeom prst="rect">
+                      <a:avLst/>
+                    </a:prstGeom>
+                  </pic:spPr>
+                </pic:pic>
+              </a:graphicData>
+            </a:graphic>
+          </wp:inline>
+        </w:drawing>
+      </w:r>
+    </w:p>
+    <w:p>
+      <w:pPr>
+        <w:rPr>
+          <w:lang w:val="en-US"/>
+        </w:rPr>
+      </w:pPr>
+    </w:p>
+    <w:p>
+      <w:pPr>
+        <w:rPr>
+          <w:lang w:val="en-US"/>
+        </w:rPr>
+      </w:pPr>
+      <w:r>
+        <w:rPr>
+          <w:lang w:val="en-US"/>
+        </w:rPr>
+        <w:lastRenderedPageBreak/>
+        <w:t>Result:</w:t>
+      </w:r>
+    </w:p>
+    <w:p>
+      <w:pPr>
+        <w:rPr>
+          <w:noProof/>
+        </w:rPr>
+      </w:pPr>
+      <w:r>
+        <w:rPr>
+          <w:noProof/>
+        </w:rPr>
+        <w:drawing>
+          <wp:inline distT="0" distB="0" distL="0" distR="0" wp14:anchorId="00104237" wp14:editId="4ACE002C">
+            <wp:extent cx="5760720" cy="2931160"/>
+            <wp:effectExtent l="0" t="0" r="0" b="2540"/>
+            <wp:docPr id="7" name="Picture 7"/>
+            <wp:cNvGraphicFramePr>
+              <a:graphicFrameLocks xmlns:a="http://schemas.openxmlformats.org/drawingml/2006/main" noChangeAspect="1"/>
+            </wp:cNvGraphicFramePr>
+            <a:graphic xmlns:a="http://schemas.openxmlformats.org/drawingml/2006/main">
+              <a:graphicData uri="http://schemas.openxmlformats.org/drawingml/2006/picture">
+                <pic:pic xmlns:pic="http://schemas.openxmlformats.org/drawingml/2006/picture">
+                  <pic:nvPicPr>
+                    <pic:cNvPr id="1" name=""/>
+                    <pic:cNvPicPr/>
+                  </pic:nvPicPr>
+                  <pic:blipFill rotWithShape="1">
+                    <a:blip r:embed="rId14"/>
+                    <a:srcRect t="965"/>
+                    <a:stretch/>
+                  </pic:blipFill>
+                  <pic:spPr bwMode="auto">
+                    <a:xfrm>
+                      <a:off x="0" y="0"/>
+                      <a:ext cx="5760720" cy="2931160"/>
+                    </a:xfrm>
+                    <a:prstGeom prst="rect">
+                      <a:avLst/>
+                    </a:prstGeom>
+                    <a:ln>
+                      <a:noFill/>
+                    </a:ln>
+                    <a:extLst>
+                      <a:ext uri="{53640926-AAD7-44D8-BBD7-CCE9431645EC}">
+                        <a14:shadowObscured xmlns:a14="http://schemas.microsoft.com/office/drawing/2010/main"/>
+                      </a:ext>
+                    </a:extLst>
+                  </pic:spPr>
+                </pic:pic>
+              </a:graphicData>
+            </a:graphic>
+          </wp:inline>
+        </w:drawing>
+      </w:r>
+    </w:p>
+    <w:p>
+      <w:pPr>
+        <w:rPr>
+          <w:lang w:val="en-US"/>
+        </w:rPr>
+      </w:pPr>
+      <w:r>
+        <w:rPr>
+          <w:noProof/>
+        </w:rPr>
+        <w:drawing>
+          <wp:inline distT="0" distB="0" distL="0" distR="0" wp14:anchorId="3F58825E" wp14:editId="32F53399">
+            <wp:extent cx="4152900" cy="1947359"/>
+            <wp:effectExtent l="0" t="0" r="0" b="0"/>
+            <wp:docPr id="8" name="Picture 8"/>
+            <wp:cNvGraphicFramePr>
+              <a:graphicFrameLocks xmlns:a="http://schemas.openxmlformats.org/drawingml/2006/main" noChangeAspect="1"/>
+            </wp:cNvGraphicFramePr>
+            <a:graphic xmlns:a="http://schemas.openxmlformats.org/drawingml/2006/main">
+              <a:graphicData uri="http://schemas.openxmlformats.org/drawingml/2006/picture">
+                <pic:pic xmlns:pic="http://schemas.openxmlformats.org/drawingml/2006/picture">
+                  <pic:nvPicPr>
+                    <pic:cNvPr id="1" name=""/>
+                    <pic:cNvPicPr/>
+                  </pic:nvPicPr>
+                  <pic:blipFill>
+                    <a:blip r:embed="rId15"/>
+                    <a:stretch>
+                      <a:fillRect/>
+                    </a:stretch>
+                  </pic:blipFill>
+                  <pic:spPr>
+                    <a:xfrm>
+                      <a:off x="0" y="0"/>
+                      <a:ext cx="4166825" cy="1953889"/>
+                    </a:xfrm>
+                    <a:prstGeom prst="rect">
+                      <a:avLst/>
+                    </a:prstGeom>
+                  </pic:spPr>
+                </pic:pic>
+              </a:graphicData>
+            </a:graphic>
+          </wp:inline>
+        </w:drawing>
+      </w:r>
+    </w:p>
+    <w:p>
+      <w:pPr>
+        <w:rPr>
+          <w:lang w:val="en-US"/>
+        </w:rPr>
+      </w:pPr>
+      <w:r>
+        <w:rPr>
+          <w:lang w:val="en-US"/>
+        </w:rPr>
+        <w:t xml:space="preserve">Right now the entire data collection is send as a whole. In a later step I will expand this functionality by sending the </w:t>
+      </w:r>
+      <w:r>
+        <w:rPr>
+          <w:lang w:val="en-US"/>
+        </w:rPr>
+        <w:t>list items</w:t>
+      </w:r>
+      <w:r>
+        <w:rPr>
+          <w:lang w:val="en-US"/>
+        </w:rPr>
+        <w:t xml:space="preserve"> separately with a specific time interval.</w:t>
+      </w:r>
+    </w:p>
+    <w:p>
+      <w:pPr>
+        <w:rPr>
+          <w:lang w:val="en-US"/>
+        </w:rPr>
+      </w:pPr>
+    </w:p>
+    <w:p>
+      <w:pPr>
+        <w:pStyle w:val="Heading2"/>
+        <w:rPr>
+          <w:lang w:val="en-US"/>
+        </w:rPr>
+      </w:pPr>
+      <w:r>
+        <w:rPr>
+          <w:lang w:val="en-US"/>
+        </w:rPr>
         <w:t xml:space="preserve">Step </w:t>
       </w:r>
       <w:r>
         <w:rPr>
           <w:lang w:val="en-US"/>
         </w:rPr>
-        <w:t>4</w:t>
+        <w:t>5</w:t>
       </w:r>
       <w:r>
         <w:rPr>
@@ -1055,35 +1238,201 @@
         <w:rPr>
           <w:lang w:val="en-US"/>
         </w:rPr>
-        <w:t>Your ping program is to read the time series data for a specific day and send all ping sensor data messages to the target server over UDP.</w:t>
-      </w:r>
-    </w:p>
-    <w:p>
-      <w:pPr>
-        <w:rPr>
-          <w:lang w:val="en-US"/>
-        </w:rPr>
-      </w:pPr>
-    </w:p>
-    <w:p>
-      <w:pPr>
-        <w:rPr>
-          <w:lang w:val="en-US"/>
-        </w:rPr>
-      </w:pPr>
-    </w:p>
-    <w:p>
-      <w:pPr>
-        <w:rPr>
-          <w:lang w:val="en-US"/>
-        </w:rPr>
-      </w:pPr>
-      <w:r>
-        <w:rPr>
-          <w:lang w:val="en-US"/>
-        </w:rPr>
-        <w:br w:type="page"/>
-      </w:r>
+        <w:t>You should have the client wait up to one second for a reply from the server; if no reply is received, the client should assume that the packet was lost and print a message accordingly</w:t>
+      </w:r>
+    </w:p>
+    <w:p>
+      <w:pPr>
+        <w:rPr>
+          <w:lang w:val="en-US"/>
+        </w:rPr>
+      </w:pPr>
+      <w:r>
+        <w:rPr>
+          <w:lang w:val="en-US"/>
+        </w:rPr>
+        <w:t>Implementing a timeout:</w:t>
+      </w:r>
+    </w:p>
+    <w:p>
+      <w:pPr>
+        <w:rPr>
+          <w:lang w:val="en-US"/>
+        </w:rPr>
+      </w:pPr>
+      <w:r>
+        <w:rPr>
+          <w:noProof/>
+        </w:rPr>
+        <w:drawing>
+          <wp:inline distT="0" distB="0" distL="0" distR="0" wp14:anchorId="675C0D67" wp14:editId="1473C8F5">
+            <wp:extent cx="2717321" cy="540794"/>
+            <wp:effectExtent l="0" t="0" r="6985" b="0"/>
+            <wp:docPr id="14" name="Picture 14"/>
+            <wp:cNvGraphicFramePr>
+              <a:graphicFrameLocks xmlns:a="http://schemas.openxmlformats.org/drawingml/2006/main" noChangeAspect="1"/>
+            </wp:cNvGraphicFramePr>
+            <a:graphic xmlns:a="http://schemas.openxmlformats.org/drawingml/2006/main">
+              <a:graphicData uri="http://schemas.openxmlformats.org/drawingml/2006/picture">
+                <pic:pic xmlns:pic="http://schemas.openxmlformats.org/drawingml/2006/picture">
+                  <pic:nvPicPr>
+                    <pic:cNvPr id="1" name=""/>
+                    <pic:cNvPicPr/>
+                  </pic:nvPicPr>
+                  <pic:blipFill>
+                    <a:blip r:embed="rId16"/>
+                    <a:stretch>
+                      <a:fillRect/>
+                    </a:stretch>
+                  </pic:blipFill>
+                  <pic:spPr>
+                    <a:xfrm>
+                      <a:off x="0" y="0"/>
+                      <a:ext cx="2739542" cy="545216"/>
+                    </a:xfrm>
+                    <a:prstGeom prst="rect">
+                      <a:avLst/>
+                    </a:prstGeom>
+                  </pic:spPr>
+                </pic:pic>
+              </a:graphicData>
+            </a:graphic>
+          </wp:inline>
+        </w:drawing>
+      </w:r>
+    </w:p>
+    <w:p>
+      <w:pPr>
+        <w:rPr>
+          <w:lang w:val="en-US"/>
+        </w:rPr>
+      </w:pPr>
+      <w:r>
+        <w:rPr>
+          <w:lang w:val="en-US"/>
+        </w:rPr>
+        <w:t>First the settimeout() method is used to set a timeout on the blocking socket behavior. As a parameter I give the value ‘1’, because we want the client to wait up to one second when carrying out recvfrom() methods. After this I moved the receiving functionality into try and except blocks. This way the exceptions can be catched and handled accordingly (in this case printing an error message</w:t>
+      </w:r>
+      <w:r>
+        <w:rPr>
+          <w:lang w:val="en-US"/>
+        </w:rPr>
+        <w:t>)</w:t>
+      </w:r>
+      <w:r>
+        <w:rPr>
+          <w:lang w:val="en-US"/>
+        </w:rPr>
+        <w:t>.</w:t>
+      </w:r>
+      <w:r>
+        <w:rPr>
+          <w:lang w:val="en-US"/>
+        </w:rPr>
+        <w:t xml:space="preserve"> To test if this worked I let the code try to carry out 2 recvfrom() methods directly one after another. The expected response in printed in the terminal.</w:t>
+      </w:r>
+    </w:p>
+    <w:p>
+      <w:pPr>
+        <w:rPr>
+          <w:lang w:val="en-US"/>
+        </w:rPr>
+      </w:pPr>
+      <w:r>
+        <w:rPr>
+          <w:noProof/>
+        </w:rPr>
+        <w:lastRenderedPageBreak/>
+        <w:drawing>
+          <wp:inline distT="0" distB="0" distL="0" distR="0" wp14:anchorId="04C0CB5B" wp14:editId="0A036F7E">
+            <wp:extent cx="3381555" cy="1149177"/>
+            <wp:effectExtent l="0" t="0" r="0" b="0"/>
+            <wp:docPr id="12" name="Picture 12"/>
+            <wp:cNvGraphicFramePr>
+              <a:graphicFrameLocks xmlns:a="http://schemas.openxmlformats.org/drawingml/2006/main" noChangeAspect="1"/>
+            </wp:cNvGraphicFramePr>
+            <a:graphic xmlns:a="http://schemas.openxmlformats.org/drawingml/2006/main">
+              <a:graphicData uri="http://schemas.openxmlformats.org/drawingml/2006/picture">
+                <pic:pic xmlns:pic="http://schemas.openxmlformats.org/drawingml/2006/picture">
+                  <pic:nvPicPr>
+                    <pic:cNvPr id="1" name=""/>
+                    <pic:cNvPicPr/>
+                  </pic:nvPicPr>
+                  <pic:blipFill>
+                    <a:blip r:embed="rId17"/>
+                    <a:stretch>
+                      <a:fillRect/>
+                    </a:stretch>
+                  </pic:blipFill>
+                  <pic:spPr>
+                    <a:xfrm>
+                      <a:off x="0" y="0"/>
+                      <a:ext cx="3409162" cy="1158559"/>
+                    </a:xfrm>
+                    <a:prstGeom prst="rect">
+                      <a:avLst/>
+                    </a:prstGeom>
+                  </pic:spPr>
+                </pic:pic>
+              </a:graphicData>
+            </a:graphic>
+          </wp:inline>
+        </w:drawing>
+      </w:r>
+    </w:p>
+    <w:p>
+      <w:pPr>
+        <w:rPr>
+          <w:lang w:val="en-US"/>
+        </w:rPr>
+      </w:pPr>
+      <w:r>
+        <w:rPr>
+          <w:noProof/>
+        </w:rPr>
+        <w:drawing>
+          <wp:inline distT="0" distB="0" distL="0" distR="0" wp14:anchorId="6A615580" wp14:editId="1B73457E">
+            <wp:extent cx="3407434" cy="419012"/>
+            <wp:effectExtent l="0" t="0" r="2540" b="635"/>
+            <wp:docPr id="10" name="Picture 10"/>
+            <wp:cNvGraphicFramePr>
+              <a:graphicFrameLocks xmlns:a="http://schemas.openxmlformats.org/drawingml/2006/main" noChangeAspect="1"/>
+            </wp:cNvGraphicFramePr>
+            <a:graphic xmlns:a="http://schemas.openxmlformats.org/drawingml/2006/main">
+              <a:graphicData uri="http://schemas.openxmlformats.org/drawingml/2006/picture">
+                <pic:pic xmlns:pic="http://schemas.openxmlformats.org/drawingml/2006/picture">
+                  <pic:nvPicPr>
+                    <pic:cNvPr id="1" name=""/>
+                    <pic:cNvPicPr/>
+                  </pic:nvPicPr>
+                  <pic:blipFill>
+                    <a:blip r:embed="rId18"/>
+                    <a:stretch>
+                      <a:fillRect/>
+                    </a:stretch>
+                  </pic:blipFill>
+                  <pic:spPr>
+                    <a:xfrm>
+                      <a:off x="0" y="0"/>
+                      <a:ext cx="3447724" cy="423966"/>
+                    </a:xfrm>
+                    <a:prstGeom prst="rect">
+                      <a:avLst/>
+                    </a:prstGeom>
+                  </pic:spPr>
+                </pic:pic>
+              </a:graphicData>
+            </a:graphic>
+          </wp:inline>
+        </w:drawing>
+      </w:r>
+    </w:p>
+    <w:p>
+      <w:pPr>
+        <w:rPr>
+          <w:lang w:val="en-US"/>
+        </w:rPr>
+      </w:pPr>
     </w:p>
     <w:p>
       <w:pPr>
@@ -1096,7 +1445,6 @@
         <w:rPr>
           <w:lang w:val="en-US"/>
         </w:rPr>
-        <w:lastRenderedPageBreak/>
         <w:t>Result</w:t>
       </w:r>
     </w:p>
@@ -1106,59 +1454,42 @@
           <w:lang w:val="en-US"/>
         </w:rPr>
       </w:pPr>
-    </w:p>
-    <w:p>
-      <w:pPr>
-        <w:rPr>
-          <w:lang w:val="en-US"/>
-        </w:rPr>
-      </w:pPr>
-      <w:r>
-        <w:rPr>
-          <w:lang w:val="en-US"/>
-        </w:rPr>
-        <w:t>PPT</w:t>
-      </w:r>
-    </w:p>
-    <w:p>
-      <w:pPr>
-        <w:rPr>
-          <w:lang w:val="en-US"/>
-        </w:rPr>
-      </w:pPr>
-      <w:r>
-        <w:rPr>
-          <w:lang w:val="en-US"/>
-        </w:rPr>
-        <w:t xml:space="preserve">Change </w:t>
-      </w:r>
-      <w:proofErr w:type="spellStart"/>
-      <w:r>
-        <w:rPr>
-          <w:lang w:val="en-US"/>
-        </w:rPr>
-        <w:t>start_time</w:t>
-      </w:r>
-      <w:proofErr w:type="spellEnd"/>
-      <w:r>
-        <w:rPr>
-          <w:lang w:val="en-US"/>
-        </w:rPr>
-        <w:t xml:space="preserve"> , </w:t>
-      </w:r>
-      <w:proofErr w:type="spellStart"/>
-      <w:r>
-        <w:rPr>
-          <w:lang w:val="en-US"/>
-        </w:rPr>
-        <w:t>start_value</w:t>
-      </w:r>
-      <w:proofErr w:type="spellEnd"/>
-      <w:r>
-        <w:rPr>
-          <w:lang w:val="en-US"/>
-        </w:rPr>
-        <w:t xml:space="preserve">, date to today, </w:t>
+      <w:r>
+        <w:rPr>
+          <w:lang w:val="en-US"/>
+        </w:rPr>
+        <w:t>Final touches:</w:t>
+      </w:r>
+    </w:p>
+    <w:p>
+      <w:pPr>
+        <w:pStyle w:val="ListParagraph"/>
+        <w:numPr>
+          <w:ilvl w:val="0"/>
+          <w:numId w:val="1"/>
+        </w:numPr>
+        <w:rPr>
+          <w:lang w:val="en-US"/>
+        </w:rPr>
+      </w:pPr>
+      <w:r>
+        <w:rPr>
+          <w:lang w:val="en-US"/>
+        </w:rPr>
+        <w:t>Created client class</w:t>
+      </w:r>
+    </w:p>
+    <w:p>
+      <w:pPr>
+        <w:rPr>
+          <w:lang w:val="en-US"/>
+        </w:rPr>
+      </w:pPr>
+      <w:r>
+        <w:rPr>
+          <w:lang w:val="en-US"/>
+        </w:rPr>
+        <w:t xml:space="preserve">Change start_time , start_value, date to today, </w:t>
       </w:r>
     </w:p>
     <w:sectPr>
@@ -1169,6 +1500,126 @@
     </w:sectPr>
   </w:body>
 </w:document>
+</file>
+
+<file path=word/numbering.xml><?xml version="1.0" encoding="utf-8"?>
+<w:numbering xmlns:wpc="http://schemas.microsoft.com/office/word/2010/wordprocessingCanvas" xmlns:cx="http://schemas.microsoft.com/office/drawing/2014/chartex" xmlns:cx1="http://schemas.microsoft.com/office/drawing/2015/9/8/chartex" xmlns:cx2="http://schemas.microsoft.com/office/drawing/2015/10/21/chartex" xmlns:cx3="http://schemas.microsoft.com/office/drawing/2016/5/9/chartex" xmlns:cx4="http://schemas.microsoft.com/office/drawing/2016/5/10/chartex" xmlns:cx5="http://schemas.microsoft.com/office/drawing/2016/5/11/chartex" xmlns:cx6="http://schemas.microsoft.com/office/drawing/2016/5/12/chartex" xmlns:cx7="http://schemas.microsoft.com/office/drawing/2016/5/13/chartex" xmlns:cx8="http://schemas.microsoft.com/office/drawing/2016/5/14/chartex" xmlns:mc="http://schemas.openxmlformats.org/markup-compatibility/2006" xmlns:aink="http://schemas.microsoft.com/office/drawing/2016/ink" xmlns:am3d="http://schemas.microsoft.com/office/drawing/2017/model3d" xmlns:o="urn:schemas-microsoft-com:office:office" xmlns:r="http://schemas.openxmlformats.org/officeDocument/2006/relationships" xmlns:m="http://schemas.openxmlformats.org/officeDocument/2006/math" xmlns:v="urn:schemas-microsoft-com:vml" xmlns:wp14="http://schemas.microsoft.com/office/word/2010/wordprocessingDrawing" xmlns:wp="http://schemas.openxmlformats.org/drawingml/2006/wordprocessingDrawing" xmlns:w10="urn:schemas-microsoft-com:office:word" xmlns:w="http://schemas.openxmlformats.org/wordprocessingml/2006/main" xmlns:w14="http://schemas.microsoft.com/office/word/2010/wordml" xmlns:w15="http://schemas.microsoft.com/office/word/2012/wordml" xmlns:w16cex="http://schemas.microsoft.com/office/word/2018/wordml/cex" xmlns:w16cid="http://schemas.microsoft.com/office/word/2016/wordml/cid" xmlns:w16="http://schemas.microsoft.com/office/word/2018/wordml" xmlns:w16sdtdh="http://schemas.microsoft.com/office/word/2020/wordml/sdtdatahash" xmlns:w16se="http://schemas.microsoft.com/office/word/2015/wordml/symex" xmlns:wpg="http://schemas.microsoft.com/office/word/2010/wordprocessingGroup" xmlns:wpi="http://schemas.microsoft.com/office/word/2010/wordprocessingInk" xmlns:wne="http://schemas.microsoft.com/office/word/2006/wordml" xmlns:wps="http://schemas.microsoft.com/office/word/2010/wordprocessingShape" mc:Ignorable="w14 w15 w16se w16cid w16 w16cex w16sdtdh wp14">
+  <w:abstractNum w:abstractNumId="0" w15:restartNumberingAfterBreak="0">
+    <w:nsid w:val="4C17612A"/>
+    <w:multiLevelType w:val="hybridMultilevel"/>
+    <w:tmpl w:val="828A5EFC"/>
+    <w:lvl w:ilvl="0" w:tplc="49082352">
+      <w:numFmt w:val="bullet"/>
+      <w:lvlText w:val=""/>
+      <w:lvlJc w:val="left"/>
+      <w:pPr>
+        <w:ind w:left="720" w:hanging="360"/>
+      </w:pPr>
+      <w:rPr>
+        <w:rFonts w:ascii="Symbol" w:eastAsiaTheme="minorHAnsi" w:hAnsi="Symbol" w:cstheme="minorBidi" w:hint="default"/>
+      </w:rPr>
+    </w:lvl>
+    <w:lvl w:ilvl="1" w:tplc="04130003" w:tentative="1">
+      <w:start w:val="1"/>
+      <w:numFmt w:val="bullet"/>
+      <w:lvlText w:val="o"/>
+      <w:lvlJc w:val="left"/>
+      <w:pPr>
+        <w:ind w:left="1440" w:hanging="360"/>
+      </w:pPr>
+      <w:rPr>
+        <w:rFonts w:ascii="Courier New" w:hAnsi="Courier New" w:cs="Courier New" w:hint="default"/>
+      </w:rPr>
+    </w:lvl>
+    <w:lvl w:ilvl="2" w:tplc="04130005" w:tentative="1">
+      <w:start w:val="1"/>
+      <w:numFmt w:val="bullet"/>
+      <w:lvlText w:val=""/>
+      <w:lvlJc w:val="left"/>
+      <w:pPr>
+        <w:ind w:left="2160" w:hanging="360"/>
+      </w:pPr>
+      <w:rPr>
+        <w:rFonts w:ascii="Wingdings" w:hAnsi="Wingdings" w:hint="default"/>
+      </w:rPr>
+    </w:lvl>
+    <w:lvl w:ilvl="3" w:tplc="04130001" w:tentative="1">
+      <w:start w:val="1"/>
+      <w:numFmt w:val="bullet"/>
+      <w:lvlText w:val=""/>
+      <w:lvlJc w:val="left"/>
+      <w:pPr>
+        <w:ind w:left="2880" w:hanging="360"/>
+      </w:pPr>
+      <w:rPr>
+        <w:rFonts w:ascii="Symbol" w:hAnsi="Symbol" w:hint="default"/>
+      </w:rPr>
+    </w:lvl>
+    <w:lvl w:ilvl="4" w:tplc="04130003" w:tentative="1">
+      <w:start w:val="1"/>
+      <w:numFmt w:val="bullet"/>
+      <w:lvlText w:val="o"/>
+      <w:lvlJc w:val="left"/>
+      <w:pPr>
+        <w:ind w:left="3600" w:hanging="360"/>
+      </w:pPr>
+      <w:rPr>
+        <w:rFonts w:ascii="Courier New" w:hAnsi="Courier New" w:cs="Courier New" w:hint="default"/>
+      </w:rPr>
+    </w:lvl>
+    <w:lvl w:ilvl="5" w:tplc="04130005" w:tentative="1">
+      <w:start w:val="1"/>
+      <w:numFmt w:val="bullet"/>
+      <w:lvlText w:val=""/>
+      <w:lvlJc w:val="left"/>
+      <w:pPr>
+        <w:ind w:left="4320" w:hanging="360"/>
+      </w:pPr>
+      <w:rPr>
+        <w:rFonts w:ascii="Wingdings" w:hAnsi="Wingdings" w:hint="default"/>
+      </w:rPr>
+    </w:lvl>
+    <w:lvl w:ilvl="6" w:tplc="04130001" w:tentative="1">
+      <w:start w:val="1"/>
+      <w:numFmt w:val="bullet"/>
+      <w:lvlText w:val=""/>
+      <w:lvlJc w:val="left"/>
+      <w:pPr>
+        <w:ind w:left="5040" w:hanging="360"/>
+      </w:pPr>
+      <w:rPr>
+        <w:rFonts w:ascii="Symbol" w:hAnsi="Symbol" w:hint="default"/>
+      </w:rPr>
+    </w:lvl>
+    <w:lvl w:ilvl="7" w:tplc="04130003" w:tentative="1">
+      <w:start w:val="1"/>
+      <w:numFmt w:val="bullet"/>
+      <w:lvlText w:val="o"/>
+      <w:lvlJc w:val="left"/>
+      <w:pPr>
+        <w:ind w:left="5760" w:hanging="360"/>
+      </w:pPr>
+      <w:rPr>
+        <w:rFonts w:ascii="Courier New" w:hAnsi="Courier New" w:cs="Courier New" w:hint="default"/>
+      </w:rPr>
+    </w:lvl>
+    <w:lvl w:ilvl="8" w:tplc="04130005" w:tentative="1">
+      <w:start w:val="1"/>
+      <w:numFmt w:val="bullet"/>
+      <w:lvlText w:val=""/>
+      <w:lvlJc w:val="left"/>
+      <w:pPr>
+        <w:ind w:left="6480" w:hanging="360"/>
+      </w:pPr>
+      <w:rPr>
+        <w:rFonts w:ascii="Wingdings" w:hAnsi="Wingdings" w:hint="default"/>
+      </w:rPr>
+    </w:lvl>
+  </w:abstractNum>
+  <w:num w:numId="1">
+    <w:abstractNumId w:val="0"/>
+  </w:num>
+</w:numbering>
 </file>
 
 <file path=word/styles.xml><?xml version="1.0" encoding="utf-8"?>
@@ -1752,6 +2203,17 @@
       <w:color w:val="4472C4" w:themeColor="accent1"/>
     </w:rPr>
   </w:style>
+  <w:style w:type="paragraph" w:styleId="ListParagraph">
+    <w:name w:val="List Paragraph"/>
+    <w:basedOn w:val="Normal"/>
+    <w:uiPriority w:val="34"/>
+    <w:qFormat/>
+    <w:rsid w:val="00525467"/>
+    <w:pPr>
+      <w:ind w:left="720"/>
+      <w:contextualSpacing/>
+    </w:pPr>
+  </w:style>
 </w:styles>
 </file>
 

</xml_diff>

<commit_message>
finalized code and report + changed json
</commit_message>
<xml_diff>
--- a/Report.docx
+++ b/Report.docx
@@ -298,21 +298,7 @@
         <w:rPr>
           <w:lang w:val="en-US"/>
         </w:rPr>
-        <w:t xml:space="preserve">The server receives the message alongside the address of the client with the </w:t>
-      </w:r>
-      <w:proofErr w:type="spellStart"/>
-      <w:r>
-        <w:rPr>
-          <w:lang w:val="en-US"/>
-        </w:rPr>
-        <w:t>recvfrom</w:t>
-      </w:r>
-      <w:proofErr w:type="spellEnd"/>
-      <w:r>
-        <w:rPr>
-          <w:lang w:val="en-US"/>
-        </w:rPr>
-        <w:t xml:space="preserve">() method, </w:t>
+        <w:t xml:space="preserve">The server receives the message alongside the address of the client with the recvfrom() method, </w:t>
       </w:r>
       <w:r>
         <w:rPr>
@@ -324,21 +310,7 @@
         <w:rPr>
           <w:lang w:val="en-US"/>
         </w:rPr>
-        <w:t xml:space="preserve"> The server prints this message and sends a message back to the client with the </w:t>
-      </w:r>
-      <w:proofErr w:type="spellStart"/>
-      <w:r>
-        <w:rPr>
-          <w:lang w:val="en-US"/>
-        </w:rPr>
-        <w:t>sendto</w:t>
-      </w:r>
-      <w:proofErr w:type="spellEnd"/>
-      <w:r>
-        <w:rPr>
-          <w:lang w:val="en-US"/>
-        </w:rPr>
-        <w:t xml:space="preserve">() method, </w:t>
+        <w:t xml:space="preserve"> The server prints this message and sends a message back to the client with the sendto() method, </w:t>
       </w:r>
       <w:r>
         <w:rPr>
@@ -616,21 +588,7 @@
         <w:rPr>
           <w:lang w:val="en-US"/>
         </w:rPr>
-        <w:t xml:space="preserve">the point where times starts (epoch). I store this value in “start” before sending out the data, and a second value after receiving the data in “end”. Subtracting “start” from “end” will give us the delay in seconds. To convert this to </w:t>
-      </w:r>
-      <w:proofErr w:type="spellStart"/>
-      <w:r>
-        <w:rPr>
-          <w:lang w:val="en-US"/>
-        </w:rPr>
-        <w:t>ms</w:t>
-      </w:r>
-      <w:proofErr w:type="spellEnd"/>
-      <w:r>
-        <w:rPr>
-          <w:lang w:val="en-US"/>
-        </w:rPr>
-        <w:t xml:space="preserve"> I multiplied this value with 1000 and using round() to keep it uncluttered and print it with only 3 decimals. </w:t>
+        <w:t xml:space="preserve">the point where times starts (epoch). I store this value in “start” before sending out the data, and a second value after receiving the data in “end”. Subtracting “start” from “end” will give us the delay in seconds. To convert this to ms I multiplied this value with 1000 and using round() to keep it uncluttered and print it with only 3 decimals. </w:t>
       </w:r>
     </w:p>
     <w:p>
@@ -912,21 +870,7 @@
         <w:rPr>
           <w:lang w:val="en-US"/>
         </w:rPr>
-        <w:t xml:space="preserve">To make the data organized I use the </w:t>
-      </w:r>
-      <w:proofErr w:type="spellStart"/>
-      <w:r>
-        <w:rPr>
-          <w:lang w:val="en-US"/>
-        </w:rPr>
-        <w:t>json.dumps</w:t>
-      </w:r>
-      <w:proofErr w:type="spellEnd"/>
-      <w:r>
-        <w:rPr>
-          <w:lang w:val="en-US"/>
-        </w:rPr>
-        <w:t>() function with an indent of 5(start line of text after 5 spaces). Running this results in:</w:t>
+        <w:t>To make the data organized I use the json.dumps() function with an indent of 5(start line of text after 5 spaces). Running this results in:</w:t>
       </w:r>
     </w:p>
     <w:p>
@@ -1025,35 +969,7 @@
         <w:rPr>
           <w:lang w:val="en-US"/>
         </w:rPr>
-        <w:t xml:space="preserve">I replaced the print() method with </w:t>
-      </w:r>
-      <w:proofErr w:type="spellStart"/>
-      <w:r>
-        <w:rPr>
-          <w:lang w:val="en-US"/>
-        </w:rPr>
-        <w:t>sendto</w:t>
-      </w:r>
-      <w:proofErr w:type="spellEnd"/>
-      <w:r>
-        <w:rPr>
-          <w:lang w:val="en-US"/>
-        </w:rPr>
-        <w:t xml:space="preserve">() method to do this. A </w:t>
-      </w:r>
-      <w:proofErr w:type="spellStart"/>
-      <w:r>
-        <w:rPr>
-          <w:lang w:val="en-US"/>
-        </w:rPr>
-        <w:t>boolean</w:t>
-      </w:r>
-      <w:proofErr w:type="spellEnd"/>
-      <w:r>
-        <w:rPr>
-          <w:lang w:val="en-US"/>
-        </w:rPr>
-        <w:t xml:space="preserve"> variable had to be added to check if the date actually exists in the json file. If the date does correspond, , the client waits for a return(pong) message from the server and prints the RTT again.   </w:t>
+        <w:t xml:space="preserve">I replaced the print() method with sendto() method to do this. A boolean variable had to be added to check if the date actually exists in the json file. If the date does correspond, , the client waits for a return(pong) message from the server and prints the RTT again.   </w:t>
       </w:r>
     </w:p>
     <w:p>
@@ -1341,21 +1257,7 @@
         <w:rPr>
           <w:lang w:val="en-US"/>
         </w:rPr>
-        <w:t xml:space="preserve">First the </w:t>
-      </w:r>
-      <w:proofErr w:type="spellStart"/>
-      <w:r>
-        <w:rPr>
-          <w:lang w:val="en-US"/>
-        </w:rPr>
-        <w:t>settimeout</w:t>
-      </w:r>
-      <w:proofErr w:type="spellEnd"/>
-      <w:r>
-        <w:rPr>
-          <w:lang w:val="en-US"/>
-        </w:rPr>
-        <w:t xml:space="preserve">() method is used to set a timeout on the blocking socket </w:t>
+        <w:t xml:space="preserve">First the settimeout() method is used to set a timeout on the blocking socket </w:t>
       </w:r>
       <w:r>
         <w:rPr>
@@ -1367,35 +1269,7 @@
         <w:rPr>
           <w:lang w:val="en-US"/>
         </w:rPr>
-        <w:t xml:space="preserve">. As a parameter I give the value ‘1’, because we want the client to wait up to one second when carrying out </w:t>
-      </w:r>
-      <w:proofErr w:type="spellStart"/>
-      <w:r>
-        <w:rPr>
-          <w:lang w:val="en-US"/>
-        </w:rPr>
-        <w:t>recvfrom</w:t>
-      </w:r>
-      <w:proofErr w:type="spellEnd"/>
-      <w:r>
-        <w:rPr>
-          <w:lang w:val="en-US"/>
-        </w:rPr>
-        <w:t xml:space="preserve">() methods. After this I moved the receiving functionality into try and except blocks. This way the exceptions can be </w:t>
-      </w:r>
-      <w:proofErr w:type="spellStart"/>
-      <w:r>
-        <w:rPr>
-          <w:lang w:val="en-US"/>
-        </w:rPr>
-        <w:t>catched</w:t>
-      </w:r>
-      <w:proofErr w:type="spellEnd"/>
-      <w:r>
-        <w:rPr>
-          <w:lang w:val="en-US"/>
-        </w:rPr>
-        <w:t xml:space="preserve"> and handled accordingly (in this case printing an error message</w:t>
+        <w:t>. As a parameter I give the value ‘1’, because we want the client to wait up to one second when carrying out recvfrom() methods. After this I moved the receiving functionality into try and except blocks. This way the exceptions can be catched and handled accordingly (in this case printing an error message</w:t>
       </w:r>
       <w:r>
         <w:rPr>
@@ -1413,21 +1287,7 @@
         <w:rPr>
           <w:lang w:val="en-US"/>
         </w:rPr>
-        <w:t xml:space="preserve"> To test if this worked I let the code try to carry out 2 </w:t>
-      </w:r>
-      <w:proofErr w:type="spellStart"/>
-      <w:r>
-        <w:rPr>
-          <w:lang w:val="en-US"/>
-        </w:rPr>
-        <w:t>recvfrom</w:t>
-      </w:r>
-      <w:proofErr w:type="spellEnd"/>
-      <w:r>
-        <w:rPr>
-          <w:lang w:val="en-US"/>
-        </w:rPr>
-        <w:t>() methods directly one after another. The expected response in printed in the terminal.</w:t>
+        <w:t xml:space="preserve"> To test if this worked I let the code try to carry out 2 recvfrom() methods directly one after another. The expected response in printed in the terminal.</w:t>
       </w:r>
     </w:p>
     <w:p>
@@ -1556,68 +1416,327 @@
         <w:rPr>
           <w:lang w:val="en-US"/>
         </w:rPr>
-        <w:t>Final touches:</w:t>
-      </w:r>
-    </w:p>
-    <w:p>
-      <w:pPr>
-        <w:pStyle w:val="ListParagraph"/>
-        <w:numPr>
-          <w:ilvl w:val="0"/>
-          <w:numId w:val="1"/>
-        </w:numPr>
-        <w:rPr>
-          <w:lang w:val="en-US"/>
-        </w:rPr>
-      </w:pPr>
-      <w:r>
-        <w:rPr>
-          <w:lang w:val="en-US"/>
-        </w:rPr>
-        <w:t>Created client class</w:t>
-      </w:r>
-    </w:p>
-    <w:p>
-      <w:pPr>
-        <w:pStyle w:val="ListParagraph"/>
-        <w:rPr>
-          <w:lang w:val="en-US"/>
-        </w:rPr>
-      </w:pPr>
-      <w:r>
-        <w:rPr>
-          <w:lang w:val="en-US"/>
-        </w:rPr>
-        <w:t xml:space="preserve">Change </w:t>
-      </w:r>
-      <w:proofErr w:type="spellStart"/>
-      <w:r>
-        <w:rPr>
-          <w:lang w:val="en-US"/>
-        </w:rPr>
-        <w:t>start_time</w:t>
-      </w:r>
-      <w:proofErr w:type="spellEnd"/>
-      <w:r>
-        <w:rPr>
-          <w:lang w:val="en-US"/>
-        </w:rPr>
-        <w:t xml:space="preserve"> , </w:t>
-      </w:r>
-      <w:proofErr w:type="spellStart"/>
-      <w:r>
-        <w:rPr>
-          <w:lang w:val="en-US"/>
-        </w:rPr>
-        <w:t>start_value</w:t>
-      </w:r>
-      <w:proofErr w:type="spellEnd"/>
-      <w:r>
-        <w:rPr>
-          <w:lang w:val="en-US"/>
-        </w:rPr>
-        <w:t xml:space="preserve">, date to today, </w:t>
-      </w:r>
+        <w:t>As for the final touches I changed some values in the json file to make more sense: defined a start_time/start_value and changed the date to today. Next to that I created a client class and added comments to keep the code a little bit more readable:</w:t>
+      </w:r>
+      <w:r>
+        <w:rPr>
+          <w:lang w:val="en-US"/>
+        </w:rPr>
+        <w:t xml:space="preserve"> </w:t>
+      </w:r>
+    </w:p>
+    <w:p>
+      <w:pPr>
+        <w:rPr>
+          <w:lang w:val="en-US"/>
+        </w:rPr>
+      </w:pPr>
+      <w:r>
+        <w:rPr>
+          <w:noProof/>
+        </w:rPr>
+        <w:drawing>
+          <wp:inline distT="0" distB="0" distL="0" distR="0" wp14:anchorId="5A8C61CE" wp14:editId="545F1450">
+            <wp:extent cx="3460353" cy="2829464"/>
+            <wp:effectExtent l="0" t="0" r="6985" b="9525"/>
+            <wp:docPr id="15" name="Picture 15"/>
+            <wp:cNvGraphicFramePr>
+              <a:graphicFrameLocks xmlns:a="http://schemas.openxmlformats.org/drawingml/2006/main" noChangeAspect="1"/>
+            </wp:cNvGraphicFramePr>
+            <a:graphic xmlns:a="http://schemas.openxmlformats.org/drawingml/2006/main">
+              <a:graphicData uri="http://schemas.openxmlformats.org/drawingml/2006/picture">
+                <pic:pic xmlns:pic="http://schemas.openxmlformats.org/drawingml/2006/picture">
+                  <pic:nvPicPr>
+                    <pic:cNvPr id="1" name=""/>
+                    <pic:cNvPicPr/>
+                  </pic:nvPicPr>
+                  <pic:blipFill>
+                    <a:blip r:embed="rId19"/>
+                    <a:stretch>
+                      <a:fillRect/>
+                    </a:stretch>
+                  </pic:blipFill>
+                  <pic:spPr>
+                    <a:xfrm>
+                      <a:off x="0" y="0"/>
+                      <a:ext cx="3471526" cy="2838600"/>
+                    </a:xfrm>
+                    <a:prstGeom prst="rect">
+                      <a:avLst/>
+                    </a:prstGeom>
+                  </pic:spPr>
+                </pic:pic>
+              </a:graphicData>
+            </a:graphic>
+          </wp:inline>
+        </w:drawing>
+      </w:r>
+    </w:p>
+    <w:p>
+      <w:pPr>
+        <w:rPr>
+          <w:lang w:val="en-US"/>
+        </w:rPr>
+      </w:pPr>
+      <w:r>
+        <w:rPr>
+          <w:lang w:val="en-US"/>
+        </w:rPr>
+        <w:t>Initializing and using the object as follows:</w:t>
+      </w:r>
+    </w:p>
+    <w:p>
+      <w:pPr>
+        <w:rPr>
+          <w:lang w:val="en-US"/>
+        </w:rPr>
+      </w:pPr>
+      <w:r>
+        <w:rPr>
+          <w:noProof/>
+        </w:rPr>
+        <w:drawing>
+          <wp:inline distT="0" distB="0" distL="0" distR="0" wp14:anchorId="122166DD" wp14:editId="1B0C406D">
+            <wp:extent cx="3446602" cy="2406770"/>
+            <wp:effectExtent l="0" t="0" r="1905" b="0"/>
+            <wp:docPr id="16" name="Picture 16"/>
+            <wp:cNvGraphicFramePr>
+              <a:graphicFrameLocks xmlns:a="http://schemas.openxmlformats.org/drawingml/2006/main" noChangeAspect="1"/>
+            </wp:cNvGraphicFramePr>
+            <a:graphic xmlns:a="http://schemas.openxmlformats.org/drawingml/2006/main">
+              <a:graphicData uri="http://schemas.openxmlformats.org/drawingml/2006/picture">
+                <pic:pic xmlns:pic="http://schemas.openxmlformats.org/drawingml/2006/picture">
+                  <pic:nvPicPr>
+                    <pic:cNvPr id="1" name=""/>
+                    <pic:cNvPicPr/>
+                  </pic:nvPicPr>
+                  <pic:blipFill>
+                    <a:blip r:embed="rId20"/>
+                    <a:stretch>
+                      <a:fillRect/>
+                    </a:stretch>
+                  </pic:blipFill>
+                  <pic:spPr>
+                    <a:xfrm>
+                      <a:off x="0" y="0"/>
+                      <a:ext cx="3461876" cy="2417436"/>
+                    </a:xfrm>
+                    <a:prstGeom prst="rect">
+                      <a:avLst/>
+                    </a:prstGeom>
+                  </pic:spPr>
+                </pic:pic>
+              </a:graphicData>
+            </a:graphic>
+          </wp:inline>
+        </w:drawing>
+      </w:r>
+    </w:p>
+    <w:p>
+      <w:pPr>
+        <w:rPr>
+          <w:lang w:val="en-US"/>
+        </w:rPr>
+      </w:pPr>
+      <w:r>
+        <w:rPr>
+          <w:lang w:val="en-US"/>
+        </w:rPr>
+        <w:lastRenderedPageBreak/>
+        <w:t>To also test sending the sensor data separately(per key + value pair) I created a fast and simple SeperateData() method</w:t>
+      </w:r>
+      <w:r>
+        <w:rPr>
+          <w:lang w:val="en-US"/>
+        </w:rPr>
+        <w:t xml:space="preserve">. </w:t>
+      </w:r>
+      <w:r>
+        <w:rPr>
+          <w:lang w:val="en-US"/>
+        </w:rPr>
+        <w:t xml:space="preserve">This was just an extra test, </w:t>
+      </w:r>
+      <w:r>
+        <w:rPr>
+          <w:lang w:val="en-US"/>
+        </w:rPr>
+        <w:t>so this block of code will not exist in the final source code.</w:t>
+      </w:r>
+    </w:p>
+    <w:p>
+      <w:pPr>
+        <w:rPr>
+          <w:lang w:val="en-US"/>
+        </w:rPr>
+      </w:pPr>
+      <w:r>
+        <w:rPr>
+          <w:noProof/>
+        </w:rPr>
+        <w:drawing>
+          <wp:inline distT="0" distB="0" distL="0" distR="0" wp14:anchorId="7740BEDA" wp14:editId="09A2FC13">
+            <wp:extent cx="3829654" cy="2122098"/>
+            <wp:effectExtent l="0" t="0" r="0" b="0"/>
+            <wp:docPr id="17" name="Picture 17"/>
+            <wp:cNvGraphicFramePr>
+              <a:graphicFrameLocks xmlns:a="http://schemas.openxmlformats.org/drawingml/2006/main" noChangeAspect="1"/>
+            </wp:cNvGraphicFramePr>
+            <a:graphic xmlns:a="http://schemas.openxmlformats.org/drawingml/2006/main">
+              <a:graphicData uri="http://schemas.openxmlformats.org/drawingml/2006/picture">
+                <pic:pic xmlns:pic="http://schemas.openxmlformats.org/drawingml/2006/picture">
+                  <pic:nvPicPr>
+                    <pic:cNvPr id="1" name=""/>
+                    <pic:cNvPicPr/>
+                  </pic:nvPicPr>
+                  <pic:blipFill>
+                    <a:blip r:embed="rId21"/>
+                    <a:stretch>
+                      <a:fillRect/>
+                    </a:stretch>
+                  </pic:blipFill>
+                  <pic:spPr>
+                    <a:xfrm>
+                      <a:off x="0" y="0"/>
+                      <a:ext cx="3842427" cy="2129176"/>
+                    </a:xfrm>
+                    <a:prstGeom prst="rect">
+                      <a:avLst/>
+                    </a:prstGeom>
+                  </pic:spPr>
+                </pic:pic>
+              </a:graphicData>
+            </a:graphic>
+          </wp:inline>
+        </w:drawing>
+      </w:r>
+    </w:p>
+    <w:p>
+      <w:pPr>
+        <w:rPr>
+          <w:lang w:val="en-US"/>
+        </w:rPr>
+      </w:pPr>
+      <w:r>
+        <w:rPr>
+          <w:lang w:val="en-US"/>
+        </w:rPr>
+        <w:t>With following result:</w:t>
+      </w:r>
+    </w:p>
+    <w:p>
+      <w:pPr>
+        <w:rPr>
+          <w:lang w:val="en-US"/>
+        </w:rPr>
+      </w:pPr>
+      <w:r>
+        <w:rPr>
+          <w:noProof/>
+        </w:rPr>
+        <w:drawing>
+          <wp:inline distT="0" distB="0" distL="0" distR="0" wp14:anchorId="01EE0FAD" wp14:editId="05E2F06F">
+            <wp:extent cx="3384780" cy="2570672"/>
+            <wp:effectExtent l="0" t="0" r="6350" b="1270"/>
+            <wp:docPr id="18" name="Picture 18"/>
+            <wp:cNvGraphicFramePr>
+              <a:graphicFrameLocks xmlns:a="http://schemas.openxmlformats.org/drawingml/2006/main" noChangeAspect="1"/>
+            </wp:cNvGraphicFramePr>
+            <a:graphic xmlns:a="http://schemas.openxmlformats.org/drawingml/2006/main">
+              <a:graphicData uri="http://schemas.openxmlformats.org/drawingml/2006/picture">
+                <pic:pic xmlns:pic="http://schemas.openxmlformats.org/drawingml/2006/picture">
+                  <pic:nvPicPr>
+                    <pic:cNvPr id="1" name=""/>
+                    <pic:cNvPicPr/>
+                  </pic:nvPicPr>
+                  <pic:blipFill>
+                    <a:blip r:embed="rId22"/>
+                    <a:stretch>
+                      <a:fillRect/>
+                    </a:stretch>
+                  </pic:blipFill>
+                  <pic:spPr>
+                    <a:xfrm>
+                      <a:off x="0" y="0"/>
+                      <a:ext cx="3397026" cy="2579973"/>
+                    </a:xfrm>
+                    <a:prstGeom prst="rect">
+                      <a:avLst/>
+                    </a:prstGeom>
+                  </pic:spPr>
+                </pic:pic>
+              </a:graphicData>
+            </a:graphic>
+          </wp:inline>
+        </w:drawing>
+      </w:r>
+      <w:r>
+        <w:rPr>
+          <w:noProof/>
+        </w:rPr>
+        <w:drawing>
+          <wp:inline distT="0" distB="0" distL="0" distR="0" wp14:anchorId="4C484BF5" wp14:editId="75D6B176">
+            <wp:extent cx="4830793" cy="2022415"/>
+            <wp:effectExtent l="0" t="0" r="8255" b="0"/>
+            <wp:docPr id="19" name="Picture 19"/>
+            <wp:cNvGraphicFramePr>
+              <a:graphicFrameLocks xmlns:a="http://schemas.openxmlformats.org/drawingml/2006/main" noChangeAspect="1"/>
+            </wp:cNvGraphicFramePr>
+            <a:graphic xmlns:a="http://schemas.openxmlformats.org/drawingml/2006/main">
+              <a:graphicData uri="http://schemas.openxmlformats.org/drawingml/2006/picture">
+                <pic:pic xmlns:pic="http://schemas.openxmlformats.org/drawingml/2006/picture">
+                  <pic:nvPicPr>
+                    <pic:cNvPr id="1" name=""/>
+                    <pic:cNvPicPr/>
+                  </pic:nvPicPr>
+                  <pic:blipFill>
+                    <a:blip r:embed="rId23"/>
+                    <a:stretch>
+                      <a:fillRect/>
+                    </a:stretch>
+                  </pic:blipFill>
+                  <pic:spPr>
+                    <a:xfrm>
+                      <a:off x="0" y="0"/>
+                      <a:ext cx="4840369" cy="2026424"/>
+                    </a:xfrm>
+                    <a:prstGeom prst="rect">
+                      <a:avLst/>
+                    </a:prstGeom>
+                  </pic:spPr>
+                </pic:pic>
+              </a:graphicData>
+            </a:graphic>
+          </wp:inline>
+        </w:drawing>
+      </w:r>
+    </w:p>
+    <w:p>
+      <w:pPr>
+        <w:rPr>
+          <w:lang w:val="en-US"/>
+        </w:rPr>
+      </w:pPr>
+    </w:p>
+    <w:p>
+      <w:pPr>
+        <w:rPr>
+          <w:lang w:val="en-US"/>
+        </w:rPr>
+      </w:pPr>
+      <w:r>
+        <w:rPr>
+          <w:lang w:val="en-US"/>
+        </w:rPr>
+        <w:t>Refer to the demo for final result.</w:t>
+      </w:r>
+    </w:p>
+    <w:p>
+      <w:pPr>
+        <w:rPr>
+          <w:lang w:val="en-US"/>
+        </w:rPr>
+      </w:pPr>
     </w:p>
     <w:sectPr>
       <w:pgSz w:w="11906" w:h="16838"/>

</xml_diff>